<commit_message>
Update job and publications
</commit_message>
<xml_diff>
--- a/data/Atharva_Anand_Joshi_CV_2Page.docx
+++ b/data/Atharva_Anand_Joshi_CV_2Page.docx
@@ -654,7 +654,7 @@
           <w:sz w:val="20"/>
           <w:szCs w:val="20"/>
         </w:rPr>
-        <w:t xml:space="preserve">Programming: </w:t>
+        <w:t>Programming:</w:t>
       </w:r>
       <w:r>
         <w:rPr>
@@ -663,7 +663,7 @@
           <w:sz w:val="20"/>
           <w:szCs w:val="20"/>
         </w:rPr>
-        <w:t xml:space="preserve">Java, Python3, C, </w:t>
+        <w:t xml:space="preserve"> Python3, </w:t>
       </w:r>
       <w:r>
         <w:rPr>
@@ -672,7 +672,7 @@
           <w:sz w:val="20"/>
           <w:szCs w:val="20"/>
         </w:rPr>
-        <w:t>CUDA</w:t>
+        <w:t>Bash Scripting, Java</w:t>
       </w:r>
       <w:r>
         <w:rPr>
@@ -690,8 +690,9 @@
           <w:sz w:val="20"/>
           <w:szCs w:val="20"/>
         </w:rPr>
-        <w:t>Bash</w:t>
-      </w:r>
+        <w:t xml:space="preserve">C, </w:t>
+      </w:r>
+      <w:proofErr w:type="gramStart"/>
       <w:r>
         <w:rPr>
           <w:rStyle w:val="bullet-texttext-leftfs12word-wrap-normal"/>
@@ -699,7 +700,7 @@
           <w:sz w:val="20"/>
           <w:szCs w:val="20"/>
         </w:rPr>
-        <w:t xml:space="preserve"> Scripting</w:t>
+        <w:t xml:space="preserve">CUDA </w:t>
       </w:r>
       <w:r>
         <w:rPr>
@@ -708,7 +709,17 @@
           <w:sz w:val="20"/>
           <w:szCs w:val="20"/>
         </w:rPr>
-        <w:t xml:space="preserve">, </w:t>
+        <w:t>,</w:t>
+      </w:r>
+      <w:proofErr w:type="gramEnd"/>
+      <w:r>
+        <w:rPr>
+          <w:rStyle w:val="bullet-texttext-leftfs12word-wrap-normal"/>
+          <w:rFonts w:ascii="Tahoma" w:eastAsia="Tahoma" w:hAnsi="Tahoma" w:cs="Tahoma"/>
+          <w:sz w:val="20"/>
+          <w:szCs w:val="20"/>
+        </w:rPr>
+        <w:t xml:space="preserve"> </w:t>
       </w:r>
       <w:r>
         <w:rPr>
@@ -873,16 +884,7 @@
           <w:sz w:val="20"/>
           <w:szCs w:val="20"/>
         </w:rPr>
-        <w:t>Kalimba</w:t>
-      </w:r>
-      <w:r>
-        <w:rPr>
-          <w:rStyle w:val="fs12fw6undefined"/>
-          <w:rFonts w:ascii="Tahoma" w:eastAsia="Tahoma" w:hAnsi="Tahoma" w:cs="Tahoma"/>
-          <w:sz w:val="20"/>
-          <w:szCs w:val="20"/>
-        </w:rPr>
-        <w:t xml:space="preserve"> Toolkit</w:t>
+        <w:t>Qualcomm DSP Toolkit</w:t>
       </w:r>
       <w:r>
         <w:rPr>
@@ -1156,7 +1158,16 @@
           <w:sz w:val="20"/>
           <w:szCs w:val="20"/>
         </w:rPr>
-        <w:t>Machine Learning</w:t>
+        <w:t>Machine Learning Engineer 2</w:t>
+      </w:r>
+      <w:r>
+        <w:rPr>
+          <w:rStyle w:val="fs12fw4"/>
+          <w:rFonts w:ascii="Tahoma" w:eastAsia="Tahoma" w:hAnsi="Tahoma" w:cs="Tahoma"/>
+          <w:sz w:val="20"/>
+          <w:szCs w:val="20"/>
+        </w:rPr>
+        <w:tab/>
       </w:r>
       <w:r>
         <w:rPr>
@@ -1165,34 +1176,7 @@
           <w:sz w:val="20"/>
           <w:szCs w:val="20"/>
         </w:rPr>
-        <w:t xml:space="preserve"> Intern</w:t>
-      </w:r>
-      <w:r>
-        <w:rPr>
-          <w:rStyle w:val="fs12fw4"/>
-          <w:rFonts w:ascii="Tahoma" w:eastAsia="Tahoma" w:hAnsi="Tahoma" w:cs="Tahoma"/>
-          <w:sz w:val="20"/>
-          <w:szCs w:val="20"/>
-        </w:rPr>
-        <w:tab/>
-      </w:r>
-      <w:r>
-        <w:rPr>
-          <w:rStyle w:val="fs12fw4overflow-hidden"/>
-          <w:rFonts w:ascii="Tahoma" w:eastAsia="Tahoma" w:hAnsi="Tahoma" w:cs="Tahoma"/>
-          <w:sz w:val="20"/>
-          <w:szCs w:val="20"/>
-        </w:rPr>
-        <w:t>May – August 202</w:t>
-      </w:r>
-      <w:r>
-        <w:rPr>
-          <w:rStyle w:val="fs12fw4overflow-hidden"/>
-          <w:rFonts w:ascii="Tahoma" w:eastAsia="Tahoma" w:hAnsi="Tahoma" w:cs="Tahoma"/>
-          <w:sz w:val="20"/>
-          <w:szCs w:val="20"/>
-        </w:rPr>
-        <w:t>4</w:t>
+        <w:t>February 2025 – Present</w:t>
       </w:r>
     </w:p>
     <w:p>
@@ -1220,7 +1204,7 @@
           <w:sz w:val="20"/>
           <w:szCs w:val="20"/>
         </w:rPr>
-        <w:t xml:space="preserve">Introduced a novel </w:t>
+        <w:t xml:space="preserve">Designing deep learning models for real-time use cases </w:t>
       </w:r>
       <w:r>
         <w:rPr>
@@ -1229,7 +1213,7 @@
           <w:sz w:val="20"/>
           <w:szCs w:val="20"/>
         </w:rPr>
-        <w:t>ML pipeline</w:t>
+        <w:t xml:space="preserve">directly </w:t>
       </w:r>
       <w:r>
         <w:rPr>
@@ -1238,7 +1222,7 @@
           <w:sz w:val="20"/>
           <w:szCs w:val="20"/>
         </w:rPr>
-        <w:t xml:space="preserve"> that </w:t>
+        <w:t xml:space="preserve">on </w:t>
       </w:r>
       <w:r>
         <w:rPr>
@@ -1247,7 +1231,34 @@
           <w:sz w:val="20"/>
           <w:szCs w:val="20"/>
         </w:rPr>
-        <w:t>enhances speech through a combination of spatial and speaker representations</w:t>
+        <w:t xml:space="preserve">Poly </w:t>
+      </w:r>
+      <w:r>
+        <w:rPr>
+          <w:rStyle w:val="fs12fw4overflow-hidden"/>
+          <w:rFonts w:ascii="Tahoma" w:eastAsia="Tahoma" w:hAnsi="Tahoma" w:cs="Tahoma"/>
+          <w:sz w:val="20"/>
+          <w:szCs w:val="20"/>
+        </w:rPr>
+        <w:t>headset</w:t>
+      </w:r>
+      <w:r>
+        <w:rPr>
+          <w:rStyle w:val="fs12fw4overflow-hidden"/>
+          <w:rFonts w:ascii="Tahoma" w:eastAsia="Tahoma" w:hAnsi="Tahoma" w:cs="Tahoma"/>
+          <w:sz w:val="20"/>
+          <w:szCs w:val="20"/>
+        </w:rPr>
+        <w:t xml:space="preserve"> </w:t>
+      </w:r>
+      <w:r>
+        <w:rPr>
+          <w:rStyle w:val="fs12fw4overflow-hidden"/>
+          <w:rFonts w:ascii="Tahoma" w:eastAsia="Tahoma" w:hAnsi="Tahoma" w:cs="Tahoma"/>
+          <w:sz w:val="20"/>
+          <w:szCs w:val="20"/>
+        </w:rPr>
+        <w:t>DSPs</w:t>
       </w:r>
     </w:p>
     <w:p>
@@ -1275,8 +1286,22 @@
           <w:sz w:val="20"/>
           <w:szCs w:val="20"/>
         </w:rPr>
-        <w:t>Enabled a journey where</w:t>
-      </w:r>
+        <w:t>Prototyping and integrating ML-driven features into current and next-generation headset products</w:t>
+      </w:r>
+    </w:p>
+    <w:p>
+      <w:pPr>
+        <w:tabs>
+          <w:tab w:val="right" w:pos="10800"/>
+        </w:tabs>
+        <w:spacing w:line="180" w:lineRule="atLeast"/>
+        <w:rPr>
+          <w:rStyle w:val="fs12fw4"/>
+          <w:rFonts w:ascii="Tahoma" w:eastAsia="Tahoma" w:hAnsi="Tahoma" w:cs="Tahoma"/>
+          <w:sz w:val="20"/>
+          <w:szCs w:val="20"/>
+        </w:rPr>
+      </w:pPr>
       <w:r>
         <w:rPr>
           <w:rStyle w:val="fs12fw4overflow-hidden"/>
@@ -1284,7 +1309,16 @@
           <w:sz w:val="20"/>
           <w:szCs w:val="20"/>
         </w:rPr>
-        <w:t>in</w:t>
+        <w:t>Machine Learning Intern</w:t>
+      </w:r>
+      <w:r>
+        <w:rPr>
+          <w:rStyle w:val="fs12fw4"/>
+          <w:rFonts w:ascii="Tahoma" w:eastAsia="Tahoma" w:hAnsi="Tahoma" w:cs="Tahoma"/>
+          <w:sz w:val="20"/>
+          <w:szCs w:val="20"/>
+        </w:rPr>
+        <w:tab/>
       </w:r>
       <w:r>
         <w:rPr>
@@ -1293,70 +1327,7 @@
           <w:sz w:val="20"/>
           <w:szCs w:val="20"/>
         </w:rPr>
-        <w:t xml:space="preserve"> the headset </w:t>
-      </w:r>
-      <w:r>
-        <w:rPr>
-          <w:rStyle w:val="fs12fw4overflow-hidden"/>
-          <w:rFonts w:ascii="Tahoma" w:eastAsia="Tahoma" w:hAnsi="Tahoma" w:cs="Tahoma"/>
-          <w:sz w:val="20"/>
-          <w:szCs w:val="20"/>
-        </w:rPr>
-        <w:t>adapts to users’ voices</w:t>
-      </w:r>
-      <w:r>
-        <w:rPr>
-          <w:rStyle w:val="fs12fw4overflow-hidden"/>
-          <w:rFonts w:ascii="Tahoma" w:eastAsia="Tahoma" w:hAnsi="Tahoma" w:cs="Tahoma"/>
-          <w:sz w:val="20"/>
-          <w:szCs w:val="20"/>
-        </w:rPr>
-        <w:t xml:space="preserve"> </w:t>
-      </w:r>
-      <w:r>
-        <w:rPr>
-          <w:rStyle w:val="fs12fw4overflow-hidden"/>
-          <w:rFonts w:ascii="Tahoma" w:eastAsia="Tahoma" w:hAnsi="Tahoma" w:cs="Tahoma"/>
-          <w:sz w:val="20"/>
-          <w:szCs w:val="20"/>
-        </w:rPr>
-        <w:t xml:space="preserve">and improves </w:t>
-      </w:r>
-      <w:r>
-        <w:rPr>
-          <w:rStyle w:val="fs12fw4overflow-hidden"/>
-          <w:rFonts w:ascii="Tahoma" w:eastAsia="Tahoma" w:hAnsi="Tahoma" w:cs="Tahoma"/>
-          <w:sz w:val="20"/>
-          <w:szCs w:val="20"/>
-        </w:rPr>
-        <w:t xml:space="preserve">over time </w:t>
-      </w:r>
-      <w:r>
-        <w:rPr>
-          <w:rStyle w:val="fs12fw4overflow-hidden"/>
-          <w:rFonts w:ascii="Tahoma" w:eastAsia="Tahoma" w:hAnsi="Tahoma" w:cs="Tahoma"/>
-          <w:sz w:val="20"/>
-          <w:szCs w:val="20"/>
-        </w:rPr>
-        <w:t xml:space="preserve">at isolating </w:t>
-      </w:r>
-      <w:r>
-        <w:rPr>
-          <w:rStyle w:val="fs12fw4overflow-hidden"/>
-          <w:rFonts w:ascii="Tahoma" w:eastAsia="Tahoma" w:hAnsi="Tahoma" w:cs="Tahoma"/>
-          <w:sz w:val="20"/>
-          <w:szCs w:val="20"/>
-        </w:rPr>
-        <w:t xml:space="preserve">only </w:t>
-      </w:r>
-      <w:r>
-        <w:rPr>
-          <w:rStyle w:val="fs12fw4overflow-hidden"/>
-          <w:rFonts w:ascii="Tahoma" w:eastAsia="Tahoma" w:hAnsi="Tahoma" w:cs="Tahoma"/>
-          <w:sz w:val="20"/>
-          <w:szCs w:val="20"/>
-        </w:rPr>
-        <w:t>their speech</w:t>
+        <w:t>May – August 2024</w:t>
       </w:r>
     </w:p>
     <w:p>
@@ -1384,7 +1355,7 @@
           <w:sz w:val="20"/>
           <w:szCs w:val="20"/>
         </w:rPr>
-        <w:t xml:space="preserve">Condensed the </w:t>
+        <w:t xml:space="preserve">Introduced a novel </w:t>
       </w:r>
       <w:r>
         <w:rPr>
@@ -1393,7 +1364,7 @@
           <w:sz w:val="20"/>
           <w:szCs w:val="20"/>
         </w:rPr>
-        <w:t>model</w:t>
+        <w:t>ML pipeline</w:t>
       </w:r>
       <w:r>
         <w:rPr>
@@ -1402,7 +1373,7 @@
           <w:sz w:val="20"/>
           <w:szCs w:val="20"/>
         </w:rPr>
-        <w:t xml:space="preserve"> such that </w:t>
+        <w:t xml:space="preserve"> that </w:t>
       </w:r>
       <w:r>
         <w:rPr>
@@ -1411,54 +1382,7 @@
           <w:sz w:val="20"/>
           <w:szCs w:val="20"/>
         </w:rPr>
-        <w:t xml:space="preserve">the </w:t>
-      </w:r>
-      <w:r>
-        <w:rPr>
-          <w:rStyle w:val="fs12fw4overflow-hidden"/>
-          <w:rFonts w:ascii="Tahoma" w:eastAsia="Tahoma" w:hAnsi="Tahoma" w:cs="Tahoma"/>
-          <w:sz w:val="20"/>
-          <w:szCs w:val="20"/>
-        </w:rPr>
-        <w:t xml:space="preserve">entire </w:t>
-      </w:r>
-      <w:r>
-        <w:rPr>
-          <w:rStyle w:val="fs12fw4overflow-hidden"/>
-          <w:rFonts w:ascii="Tahoma" w:eastAsia="Tahoma" w:hAnsi="Tahoma" w:cs="Tahoma"/>
-          <w:sz w:val="20"/>
-          <w:szCs w:val="20"/>
-        </w:rPr>
-        <w:t>pipeline</w:t>
-      </w:r>
-      <w:r>
-        <w:rPr>
-          <w:rStyle w:val="fs12fw4overflow-hidden"/>
-          <w:rFonts w:ascii="Tahoma" w:eastAsia="Tahoma" w:hAnsi="Tahoma" w:cs="Tahoma"/>
-          <w:sz w:val="20"/>
-          <w:szCs w:val="20"/>
-        </w:rPr>
-        <w:t xml:space="preserve"> can be reliably hosted on the </w:t>
-      </w:r>
-      <w:proofErr w:type="spellStart"/>
-      <w:r>
-        <w:rPr>
-          <w:rStyle w:val="fs12fw4overflow-hidden"/>
-          <w:rFonts w:ascii="Tahoma" w:eastAsia="Tahoma" w:hAnsi="Tahoma" w:cs="Tahoma"/>
-          <w:sz w:val="20"/>
-          <w:szCs w:val="20"/>
-        </w:rPr>
-        <w:t>Tensilica</w:t>
-      </w:r>
-      <w:proofErr w:type="spellEnd"/>
-      <w:r>
-        <w:rPr>
-          <w:rStyle w:val="fs12fw4overflow-hidden"/>
-          <w:rFonts w:ascii="Tahoma" w:eastAsia="Tahoma" w:hAnsi="Tahoma" w:cs="Tahoma"/>
-          <w:sz w:val="20"/>
-          <w:szCs w:val="20"/>
-        </w:rPr>
-        <w:t xml:space="preserve"> HiFi DSP</w:t>
+        <w:t>enhances speech through a combination of spatial and speaker representations</w:t>
       </w:r>
     </w:p>
     <w:p>
@@ -1486,6 +1410,34 @@
           <w:sz w:val="20"/>
           <w:szCs w:val="20"/>
         </w:rPr>
+        <w:t>Enabled adaptive voice personalization, allowing headsets to improve over time in isolating the user’s speech</w:t>
+      </w:r>
+    </w:p>
+    <w:p>
+      <w:pPr>
+        <w:pStyle w:val="ListParagraph"/>
+        <w:numPr>
+          <w:ilvl w:val="0"/>
+          <w:numId w:val="19"/>
+        </w:numPr>
+        <w:tabs>
+          <w:tab w:val="right" w:pos="10800"/>
+        </w:tabs>
+        <w:spacing w:line="180" w:lineRule="atLeast"/>
+        <w:rPr>
+          <w:rStyle w:val="fs12fw4overflow-hidden"/>
+          <w:rFonts w:ascii="Tahoma" w:eastAsia="Tahoma" w:hAnsi="Tahoma" w:cs="Tahoma"/>
+          <w:sz w:val="20"/>
+          <w:szCs w:val="20"/>
+        </w:rPr>
+      </w:pPr>
+      <w:r>
+        <w:rPr>
+          <w:rStyle w:val="fs12fw4overflow-hidden"/>
+          <w:rFonts w:ascii="Tahoma" w:eastAsia="Tahoma" w:hAnsi="Tahoma" w:cs="Tahoma"/>
+          <w:sz w:val="20"/>
+          <w:szCs w:val="20"/>
+        </w:rPr>
         <w:t xml:space="preserve">Automated the complete development process </w:t>
       </w:r>
       <w:r>
@@ -1522,25 +1474,7 @@
           <w:sz w:val="20"/>
           <w:szCs w:val="20"/>
         </w:rPr>
-        <w:t xml:space="preserve"> to </w:t>
-      </w:r>
-      <w:r>
-        <w:rPr>
-          <w:rStyle w:val="fs12fw4overflow-hidden"/>
-          <w:rFonts w:ascii="Tahoma" w:eastAsia="Tahoma" w:hAnsi="Tahoma" w:cs="Tahoma"/>
-          <w:sz w:val="20"/>
-          <w:szCs w:val="20"/>
-        </w:rPr>
-        <w:t>upcoming</w:t>
-      </w:r>
-      <w:r>
-        <w:rPr>
-          <w:rStyle w:val="fs12fw4overflow-hidden"/>
-          <w:rFonts w:ascii="Tahoma" w:eastAsia="Tahoma" w:hAnsi="Tahoma" w:cs="Tahoma"/>
-          <w:sz w:val="20"/>
-          <w:szCs w:val="20"/>
-        </w:rPr>
-        <w:t xml:space="preserve"> products with </w:t>
+        <w:t xml:space="preserve"> to products with </w:t>
       </w:r>
       <w:r>
         <w:rPr>
@@ -1641,7 +1575,7 @@
           <w:sz w:val="20"/>
           <w:szCs w:val="20"/>
         </w:rPr>
-        <w:t xml:space="preserve">Developed a </w:t>
+        <w:t xml:space="preserve">Developed </w:t>
       </w:r>
       <w:r>
         <w:rPr>
@@ -1673,7 +1607,23 @@
           <w:sz w:val="20"/>
           <w:szCs w:val="20"/>
         </w:rPr>
-        <w:t xml:space="preserve">earning model that </w:t>
+        <w:t>earning model</w:t>
+      </w:r>
+      <w:r>
+        <w:rPr>
+          <w:rFonts w:ascii="Tahoma" w:eastAsia="Tahoma" w:hAnsi="Tahoma" w:cs="Tahoma"/>
+          <w:sz w:val="20"/>
+          <w:szCs w:val="20"/>
+        </w:rPr>
+        <w:t>s</w:t>
+      </w:r>
+      <w:r>
+        <w:rPr>
+          <w:rFonts w:ascii="Tahoma" w:eastAsia="Tahoma" w:hAnsi="Tahoma" w:cs="Tahoma"/>
+          <w:sz w:val="20"/>
+          <w:szCs w:val="20"/>
+        </w:rPr>
+        <w:t xml:space="preserve"> that </w:t>
       </w:r>
       <w:r>
         <w:rPr>
@@ -1801,13 +1751,32 @@
           <w:sz w:val="20"/>
           <w:szCs w:val="20"/>
         </w:rPr>
-        <w:t xml:space="preserve">Introduced an efficient approach to Audio ML Development that would make integration into products 6-8 times faster </w:t>
-      </w:r>
-    </w:p>
-    <w:p>
-      <w:pPr>
-        <w:spacing w:line="180" w:lineRule="atLeast"/>
-        <w:ind w:left="720"/>
+        <w:t xml:space="preserve">Shipped the solution as the “Poly </w:t>
+      </w:r>
+      <w:proofErr w:type="spellStart"/>
+      <w:r>
+        <w:rPr>
+          <w:rFonts w:ascii="Tahoma" w:eastAsia="Tahoma" w:hAnsi="Tahoma" w:cs="Tahoma"/>
+          <w:sz w:val="20"/>
+          <w:szCs w:val="20"/>
+        </w:rPr>
+        <w:t>NoiseBlock</w:t>
+      </w:r>
+      <w:proofErr w:type="spellEnd"/>
+      <w:r>
+        <w:rPr>
+          <w:rFonts w:ascii="Tahoma" w:eastAsia="Tahoma" w:hAnsi="Tahoma" w:cs="Tahoma"/>
+          <w:sz w:val="20"/>
+          <w:szCs w:val="20"/>
+        </w:rPr>
+        <w:t xml:space="preserve"> AI for Headsets” feature in commercial products</w:t>
+      </w:r>
+    </w:p>
+    <w:p>
+      <w:pPr>
+        <w:pStyle w:val="ListParagraph"/>
+        <w:spacing w:line="180" w:lineRule="atLeast"/>
+        <w:ind w:left="360"/>
         <w:jc w:val="both"/>
         <w:rPr>
           <w:rFonts w:ascii="Tahoma" w:eastAsia="Tahoma" w:hAnsi="Tahoma" w:cs="Tahoma"/>
@@ -2370,193 +2339,6 @@
     </w:p>
     <w:p>
       <w:pPr>
-        <w:numPr>
-          <w:ilvl w:val="0"/>
-          <w:numId w:val="4"/>
-        </w:numPr>
-        <w:spacing w:line="180" w:lineRule="atLeast"/>
-        <w:ind w:hanging="379"/>
-        <w:jc w:val="both"/>
-        <w:rPr>
-          <w:rFonts w:ascii="Tahoma" w:eastAsia="Tahoma" w:hAnsi="Tahoma" w:cs="Tahoma"/>
-          <w:sz w:val="20"/>
-          <w:szCs w:val="20"/>
-        </w:rPr>
-      </w:pPr>
-      <w:r>
-        <w:rPr>
-          <w:rFonts w:ascii="Tahoma" w:eastAsia="Tahoma" w:hAnsi="Tahoma" w:cs="Tahoma"/>
-          <w:sz w:val="20"/>
-          <w:szCs w:val="20"/>
-        </w:rPr>
-        <w:t>Contributed towards</w:t>
-      </w:r>
-      <w:r>
-        <w:rPr>
-          <w:rFonts w:ascii="Tahoma" w:eastAsia="Tahoma" w:hAnsi="Tahoma" w:cs="Tahoma"/>
-          <w:sz w:val="20"/>
-          <w:szCs w:val="20"/>
-        </w:rPr>
-        <w:t xml:space="preserve"> </w:t>
-      </w:r>
-      <w:r>
-        <w:rPr>
-          <w:rFonts w:ascii="Tahoma" w:eastAsia="Tahoma" w:hAnsi="Tahoma" w:cs="Tahoma"/>
-          <w:sz w:val="20"/>
-          <w:szCs w:val="20"/>
-        </w:rPr>
-        <w:t xml:space="preserve">a </w:t>
-      </w:r>
-      <w:r>
-        <w:rPr>
-          <w:rFonts w:ascii="Tahoma" w:eastAsia="Tahoma" w:hAnsi="Tahoma" w:cs="Tahoma"/>
-          <w:b/>
-          <w:bCs/>
-          <w:sz w:val="20"/>
-          <w:szCs w:val="20"/>
-        </w:rPr>
-        <w:t>patent</w:t>
-      </w:r>
-      <w:r>
-        <w:rPr>
-          <w:rFonts w:ascii="Tahoma" w:eastAsia="Tahoma" w:hAnsi="Tahoma" w:cs="Tahoma"/>
-          <w:sz w:val="20"/>
-          <w:szCs w:val="20"/>
-        </w:rPr>
-        <w:t xml:space="preserve"> as a co-inventor</w:t>
-      </w:r>
-      <w:r>
-        <w:rPr>
-          <w:rFonts w:ascii="Tahoma" w:eastAsia="Tahoma" w:hAnsi="Tahoma" w:cs="Tahoma"/>
-          <w:sz w:val="20"/>
-          <w:szCs w:val="20"/>
-        </w:rPr>
-        <w:t xml:space="preserve"> </w:t>
-      </w:r>
-      <w:r>
-        <w:rPr>
-          <w:rStyle w:val="fs12fw4overflow-hidden"/>
-          <w:rFonts w:ascii="Tahoma" w:eastAsia="Tahoma" w:hAnsi="Tahoma" w:cs="Tahoma"/>
-          <w:sz w:val="20"/>
-          <w:szCs w:val="20"/>
-        </w:rPr>
-        <w:t>-</w:t>
-      </w:r>
-      <w:r>
-        <w:rPr>
-          <w:rFonts w:ascii="Tahoma" w:eastAsia="Tahoma" w:hAnsi="Tahoma" w:cs="Tahoma"/>
-          <w:sz w:val="20"/>
-          <w:szCs w:val="20"/>
-        </w:rPr>
-        <w:t xml:space="preserve"> </w:t>
-      </w:r>
-      <w:r>
-        <w:rPr>
-          <w:rFonts w:ascii="Tahoma" w:eastAsia="Tahoma" w:hAnsi="Tahoma" w:cs="Tahoma"/>
-          <w:sz w:val="20"/>
-          <w:szCs w:val="20"/>
-        </w:rPr>
-        <w:t>“</w:t>
-      </w:r>
-      <w:r>
-        <w:rPr>
-          <w:rFonts w:ascii="Tahoma" w:eastAsia="Tahoma" w:hAnsi="Tahoma" w:cs="Tahoma"/>
-          <w:sz w:val="20"/>
-          <w:szCs w:val="20"/>
-        </w:rPr>
-        <w:t>Generating Concise and Common User Representations for Edge Systems from Event Sequence Data Stored on Hub Systems</w:t>
-      </w:r>
-      <w:r>
-        <w:rPr>
-          <w:rFonts w:ascii="Tahoma" w:eastAsia="Tahoma" w:hAnsi="Tahoma" w:cs="Tahoma"/>
-          <w:sz w:val="20"/>
-          <w:szCs w:val="20"/>
-        </w:rPr>
-        <w:t>”</w:t>
-      </w:r>
-      <w:r>
-        <w:rPr>
-          <w:rFonts w:ascii="Tahoma" w:eastAsia="Tahoma" w:hAnsi="Tahoma" w:cs="Tahoma"/>
-          <w:sz w:val="20"/>
-          <w:szCs w:val="20"/>
-        </w:rPr>
-        <w:t xml:space="preserve"> (</w:t>
-      </w:r>
-      <w:r>
-        <w:rPr>
-          <w:rFonts w:ascii="Tahoma" w:eastAsia="Tahoma" w:hAnsi="Tahoma" w:cs="Tahoma"/>
-          <w:sz w:val="20"/>
-          <w:szCs w:val="20"/>
-        </w:rPr>
-        <w:t>US20230419339A1</w:t>
-      </w:r>
-      <w:r>
-        <w:rPr>
-          <w:rFonts w:ascii="Tahoma" w:eastAsia="Tahoma" w:hAnsi="Tahoma" w:cs="Tahoma"/>
-          <w:sz w:val="20"/>
-          <w:szCs w:val="20"/>
-        </w:rPr>
-        <w:t xml:space="preserve"> </w:t>
-      </w:r>
-      <w:r>
-        <w:rPr>
-          <w:rFonts w:ascii="Tahoma" w:eastAsia="Tahoma" w:hAnsi="Tahoma" w:cs="Tahoma"/>
-          <w:sz w:val="20"/>
-          <w:szCs w:val="20"/>
-        </w:rPr>
-        <w:t>-</w:t>
-      </w:r>
-      <w:r>
-        <w:rPr>
-          <w:rFonts w:ascii="Tahoma" w:eastAsia="Tahoma" w:hAnsi="Tahoma" w:cs="Tahoma"/>
-          <w:sz w:val="20"/>
-          <w:szCs w:val="20"/>
-        </w:rPr>
-        <w:t xml:space="preserve"> </w:t>
-      </w:r>
-      <w:r>
-        <w:rPr>
-          <w:rFonts w:ascii="Tahoma" w:eastAsia="Tahoma" w:hAnsi="Tahoma" w:cs="Tahoma"/>
-          <w:sz w:val="20"/>
-          <w:szCs w:val="20"/>
-        </w:rPr>
-        <w:t xml:space="preserve">Filed </w:t>
-      </w:r>
-      <w:r>
-        <w:rPr>
-          <w:rFonts w:ascii="Tahoma" w:eastAsia="Tahoma" w:hAnsi="Tahoma" w:cs="Tahoma"/>
-          <w:sz w:val="20"/>
-          <w:szCs w:val="20"/>
-        </w:rPr>
-        <w:t>Jun</w:t>
-      </w:r>
-      <w:r>
-        <w:rPr>
-          <w:rFonts w:ascii="Tahoma" w:eastAsia="Tahoma" w:hAnsi="Tahoma" w:cs="Tahoma"/>
-          <w:sz w:val="20"/>
-          <w:szCs w:val="20"/>
-        </w:rPr>
-        <w:t>e</w:t>
-      </w:r>
-      <w:r>
-        <w:rPr>
-          <w:rFonts w:ascii="Tahoma" w:eastAsia="Tahoma" w:hAnsi="Tahoma" w:cs="Tahoma"/>
-          <w:sz w:val="20"/>
-          <w:szCs w:val="20"/>
-        </w:rPr>
-        <w:t xml:space="preserve"> 24, 2022)</w:t>
-      </w:r>
-      <w:r>
-        <w:rPr>
-          <w:rFonts w:ascii="Tahoma" w:eastAsia="Tahoma" w:hAnsi="Tahoma" w:cs="Tahoma"/>
-          <w:sz w:val="20"/>
-          <w:szCs w:val="20"/>
-        </w:rPr>
-        <w:t xml:space="preserve"> </w:t>
-      </w:r>
-    </w:p>
-    <w:p>
-      <w:pPr>
         <w:spacing w:line="220" w:lineRule="atLeast"/>
         <w:rPr>
           <w:rFonts w:ascii="Tahoma" w:eastAsia="Tahoma" w:hAnsi="Tahoma" w:cs="Tahoma"/>
@@ -2628,20 +2410,98 @@
       <w:r>
         <w:rPr>
           <w:rFonts w:ascii="Tahoma" w:eastAsia="Tahoma" w:hAnsi="Tahoma" w:cs="Tahoma"/>
+          <w:sz w:val="20"/>
+          <w:szCs w:val="20"/>
+        </w:rPr>
+        <w:t xml:space="preserve">M. </w:t>
+      </w:r>
+      <w:proofErr w:type="spellStart"/>
+      <w:r>
+        <w:rPr>
+          <w:rFonts w:ascii="Tahoma" w:eastAsia="Tahoma" w:hAnsi="Tahoma" w:cs="Tahoma"/>
+          <w:sz w:val="20"/>
+          <w:szCs w:val="20"/>
+        </w:rPr>
+        <w:t>Someki</w:t>
+      </w:r>
+      <w:proofErr w:type="spellEnd"/>
+      <w:r>
+        <w:rPr>
+          <w:rFonts w:ascii="Tahoma" w:eastAsia="Tahoma" w:hAnsi="Tahoma" w:cs="Tahoma"/>
+          <w:sz w:val="20"/>
+          <w:szCs w:val="20"/>
+        </w:rPr>
+        <w:t xml:space="preserve">, S. Bharadwaj, </w:t>
+      </w:r>
+      <w:r>
+        <w:rPr>
+          <w:rFonts w:ascii="Tahoma" w:eastAsia="Tahoma" w:hAnsi="Tahoma" w:cs="Tahoma"/>
           <w:b/>
           <w:bCs/>
           <w:sz w:val="20"/>
           <w:szCs w:val="20"/>
         </w:rPr>
-        <w:t>A. A. Joshi</w:t>
-      </w:r>
-      <w:r>
-        <w:rPr>
-          <w:rFonts w:ascii="Tahoma" w:eastAsia="Tahoma" w:hAnsi="Tahoma" w:cs="Tahoma"/>
-          <w:sz w:val="20"/>
-          <w:szCs w:val="20"/>
-        </w:rPr>
-        <w:t xml:space="preserve">, H. </w:t>
+        <w:t>A.</w:t>
+      </w:r>
+      <w:r>
+        <w:rPr>
+          <w:rFonts w:ascii="Tahoma" w:eastAsia="Tahoma" w:hAnsi="Tahoma" w:cs="Tahoma"/>
+          <w:b/>
+          <w:bCs/>
+          <w:sz w:val="20"/>
+          <w:szCs w:val="20"/>
+        </w:rPr>
+        <w:t xml:space="preserve"> </w:t>
+      </w:r>
+      <w:r>
+        <w:rPr>
+          <w:rFonts w:ascii="Tahoma" w:eastAsia="Tahoma" w:hAnsi="Tahoma" w:cs="Tahoma"/>
+          <w:b/>
+          <w:bCs/>
+          <w:sz w:val="20"/>
+          <w:szCs w:val="20"/>
+        </w:rPr>
+        <w:t>A. Joshi</w:t>
+      </w:r>
+      <w:r>
+        <w:rPr>
+          <w:rFonts w:ascii="Tahoma" w:eastAsia="Tahoma" w:hAnsi="Tahoma" w:cs="Tahoma"/>
+          <w:sz w:val="20"/>
+          <w:szCs w:val="20"/>
+        </w:rPr>
+        <w:t>, C.J. Lin, J.</w:t>
+      </w:r>
+      <w:r>
+        <w:rPr>
+          <w:rFonts w:ascii="Tahoma" w:eastAsia="Tahoma" w:hAnsi="Tahoma" w:cs="Tahoma"/>
+          <w:sz w:val="20"/>
+          <w:szCs w:val="20"/>
+        </w:rPr>
+        <w:t xml:space="preserve"> </w:t>
+      </w:r>
+      <w:r>
+        <w:rPr>
+          <w:rFonts w:ascii="Tahoma" w:eastAsia="Tahoma" w:hAnsi="Tahoma" w:cs="Tahoma"/>
+          <w:sz w:val="20"/>
+          <w:szCs w:val="20"/>
+        </w:rPr>
+        <w:t>Tian, J.</w:t>
+      </w:r>
+      <w:r>
+        <w:rPr>
+          <w:rFonts w:ascii="Tahoma" w:eastAsia="Tahoma" w:hAnsi="Tahoma" w:cs="Tahoma"/>
+          <w:sz w:val="20"/>
+          <w:szCs w:val="20"/>
+        </w:rPr>
+        <w:t xml:space="preserve"> </w:t>
+      </w:r>
+      <w:r>
+        <w:rPr>
+          <w:rFonts w:ascii="Tahoma" w:eastAsia="Tahoma" w:hAnsi="Tahoma" w:cs="Tahoma"/>
+          <w:sz w:val="20"/>
+          <w:szCs w:val="20"/>
+        </w:rPr>
+        <w:t xml:space="preserve">Jung, M. Müller, N. </w:t>
       </w:r>
       <w:proofErr w:type="spellStart"/>
       <w:r>
@@ -2650,7 +2510,7 @@
           <w:sz w:val="20"/>
           <w:szCs w:val="20"/>
         </w:rPr>
-        <w:t>Settibhaktini</w:t>
+        <w:t>Susanj</w:t>
       </w:r>
       <w:proofErr w:type="spellEnd"/>
       <w:r>
@@ -2659,7 +2519,23 @@
           <w:sz w:val="20"/>
           <w:szCs w:val="20"/>
         </w:rPr>
-        <w:t xml:space="preserve">, and A. </w:t>
+        <w:t>, J. Liu, S.</w:t>
+      </w:r>
+      <w:r>
+        <w:rPr>
+          <w:rFonts w:ascii="Tahoma" w:eastAsia="Tahoma" w:hAnsi="Tahoma" w:cs="Tahoma"/>
+          <w:sz w:val="20"/>
+          <w:szCs w:val="20"/>
+        </w:rPr>
+        <w:t xml:space="preserve"> </w:t>
+      </w:r>
+      <w:r>
+        <w:rPr>
+          <w:rFonts w:ascii="Tahoma" w:eastAsia="Tahoma" w:hAnsi="Tahoma" w:cs="Tahoma"/>
+          <w:sz w:val="20"/>
+          <w:szCs w:val="20"/>
+        </w:rPr>
+        <w:t xml:space="preserve">Watanabe. Context-Driven Dynamic Pruning for Large Speech Foundation Models. Proc. </w:t>
       </w:r>
       <w:proofErr w:type="spellStart"/>
       <w:r>
@@ -2668,7 +2544,7 @@
           <w:sz w:val="20"/>
           <w:szCs w:val="20"/>
         </w:rPr>
-        <w:t>Chintanpalli</w:t>
+        <w:t>Interspeech</w:t>
       </w:r>
       <w:proofErr w:type="spellEnd"/>
       <w:r>
@@ -2677,7 +2553,7 @@
           <w:sz w:val="20"/>
           <w:szCs w:val="20"/>
         </w:rPr>
-        <w:t>. Modeling concurrent vowel scores using the time delay neural network and multitask learning. IEEE/ACM Transactions on Audio, Speech, and Language Processing, 30:2452-2459, 2022</w:t>
+        <w:t xml:space="preserve"> 2025 (Accepted)</w:t>
       </w:r>
     </w:p>
     <w:p>
@@ -2712,6 +2588,76 @@
           <w:sz w:val="20"/>
           <w:szCs w:val="20"/>
         </w:rPr>
+        <w:t xml:space="preserve">, H. </w:t>
+      </w:r>
+      <w:proofErr w:type="spellStart"/>
+      <w:r>
+        <w:rPr>
+          <w:rFonts w:ascii="Tahoma" w:eastAsia="Tahoma" w:hAnsi="Tahoma" w:cs="Tahoma"/>
+          <w:sz w:val="20"/>
+          <w:szCs w:val="20"/>
+        </w:rPr>
+        <w:t>Settibhaktini</w:t>
+      </w:r>
+      <w:proofErr w:type="spellEnd"/>
+      <w:r>
+        <w:rPr>
+          <w:rFonts w:ascii="Tahoma" w:eastAsia="Tahoma" w:hAnsi="Tahoma" w:cs="Tahoma"/>
+          <w:sz w:val="20"/>
+          <w:szCs w:val="20"/>
+        </w:rPr>
+        <w:t xml:space="preserve">, and A. </w:t>
+      </w:r>
+      <w:proofErr w:type="spellStart"/>
+      <w:r>
+        <w:rPr>
+          <w:rFonts w:ascii="Tahoma" w:eastAsia="Tahoma" w:hAnsi="Tahoma" w:cs="Tahoma"/>
+          <w:sz w:val="20"/>
+          <w:szCs w:val="20"/>
+        </w:rPr>
+        <w:t>Chintanpalli</w:t>
+      </w:r>
+      <w:proofErr w:type="spellEnd"/>
+      <w:r>
+        <w:rPr>
+          <w:rFonts w:ascii="Tahoma" w:eastAsia="Tahoma" w:hAnsi="Tahoma" w:cs="Tahoma"/>
+          <w:sz w:val="20"/>
+          <w:szCs w:val="20"/>
+        </w:rPr>
+        <w:t>. Modeling concurrent vowel scores using the time delay neural network and multitask learning. IEEE/ACM Transactions on Audio, Speech, and Language Processing, 30:2452-2459, 2022</w:t>
+      </w:r>
+    </w:p>
+    <w:p>
+      <w:pPr>
+        <w:numPr>
+          <w:ilvl w:val="0"/>
+          <w:numId w:val="6"/>
+        </w:numPr>
+        <w:spacing w:line="180" w:lineRule="atLeast"/>
+        <w:ind w:hanging="379"/>
+        <w:jc w:val="both"/>
+        <w:rPr>
+          <w:rFonts w:ascii="Tahoma" w:eastAsia="Tahoma" w:hAnsi="Tahoma" w:cs="Tahoma"/>
+          <w:sz w:val="20"/>
+          <w:szCs w:val="20"/>
+        </w:rPr>
+      </w:pPr>
+      <w:r>
+        <w:rPr>
+          <w:rFonts w:ascii="Tahoma" w:eastAsia="Tahoma" w:hAnsi="Tahoma" w:cs="Tahoma"/>
+          <w:b/>
+          <w:bCs/>
+          <w:sz w:val="20"/>
+          <w:szCs w:val="20"/>
+        </w:rPr>
+        <w:t>A. A. Joshi</w:t>
+      </w:r>
+      <w:r>
+        <w:rPr>
+          <w:rFonts w:ascii="Tahoma" w:eastAsia="Tahoma" w:hAnsi="Tahoma" w:cs="Tahoma"/>
+          <w:sz w:val="20"/>
+          <w:szCs w:val="20"/>
+        </w:rPr>
         <w:t xml:space="preserve">, P. Bhardwaj, and S. M. </w:t>
       </w:r>
       <w:proofErr w:type="spellStart"/>
@@ -2730,7 +2676,142 @@
           <w:sz w:val="20"/>
           <w:szCs w:val="20"/>
         </w:rPr>
-        <w:t>. Terahertz wireless transmissions with maximal ratio combining over fluctuating two-ray fading. IEEE Wireless Communications and Networking Conference (WCNC), pages 1575-1580, 2022</w:t>
+        <w:t>. Terahertz wireless transmissions with maximal ratio combining over fluctuating two-ray fading. IEEE Wireless Communications and Networking Conference, pages 1575-1580, 2022</w:t>
+      </w:r>
+    </w:p>
+    <w:p>
+      <w:pPr>
+        <w:spacing w:line="220" w:lineRule="atLeast"/>
+        <w:ind w:left="-19"/>
+        <w:rPr>
+          <w:rFonts w:ascii="Tahoma" w:eastAsia="Tahoma" w:hAnsi="Tahoma" w:cs="Tahoma"/>
+          <w:sz w:val="20"/>
+          <w:szCs w:val="20"/>
+        </w:rPr>
+      </w:pPr>
+    </w:p>
+    <w:p>
+      <w:pPr>
+        <w:pBdr>
+          <w:top w:val="single" w:sz="6" w:space="0" w:color="000000"/>
+        </w:pBdr>
+        <w:spacing w:line="180" w:lineRule="atLeast"/>
+        <w:rPr>
+          <w:rFonts w:ascii="Tahoma" w:eastAsia="Tahoma" w:hAnsi="Tahoma" w:cs="Tahoma"/>
+          <w:caps/>
+          <w:sz w:val="20"/>
+          <w:szCs w:val="20"/>
+        </w:rPr>
+      </w:pPr>
+      <w:r>
+        <w:rPr>
+          <w:rFonts w:ascii="Tahoma" w:eastAsia="Tahoma" w:hAnsi="Tahoma" w:cs="Tahoma"/>
+          <w:caps/>
+          <w:sz w:val="20"/>
+          <w:szCs w:val="20"/>
+        </w:rPr>
+        <w:t>p</w:t>
+      </w:r>
+      <w:r>
+        <w:rPr>
+          <w:rFonts w:ascii="Tahoma" w:eastAsia="Tahoma" w:hAnsi="Tahoma" w:cs="Tahoma"/>
+          <w:caps/>
+          <w:sz w:val="20"/>
+          <w:szCs w:val="20"/>
+        </w:rPr>
+        <w:t>ATENT</w:t>
+      </w:r>
+    </w:p>
+    <w:p>
+      <w:pPr>
+        <w:pBdr>
+          <w:top w:val="single" w:sz="6" w:space="0" w:color="000000"/>
+        </w:pBdr>
+        <w:spacing w:line="180" w:lineRule="atLeast"/>
+        <w:rPr>
+          <w:rFonts w:ascii="Tahoma" w:eastAsia="Tahoma" w:hAnsi="Tahoma" w:cs="Tahoma"/>
+          <w:caps/>
+          <w:sz w:val="20"/>
+          <w:szCs w:val="20"/>
+        </w:rPr>
+      </w:pPr>
+    </w:p>
+    <w:p>
+      <w:pPr>
+        <w:pStyle w:val="ListParagraph"/>
+        <w:numPr>
+          <w:ilvl w:val="0"/>
+          <w:numId w:val="22"/>
+        </w:numPr>
+        <w:spacing w:line="180" w:lineRule="atLeast"/>
+        <w:jc w:val="both"/>
+        <w:rPr>
+          <w:rFonts w:ascii="Tahoma" w:eastAsia="Tahoma" w:hAnsi="Tahoma" w:cs="Tahoma"/>
+          <w:sz w:val="20"/>
+          <w:szCs w:val="20"/>
+        </w:rPr>
+      </w:pPr>
+      <w:r>
+        <w:rPr>
+          <w:rFonts w:ascii="Tahoma" w:eastAsia="Tahoma" w:hAnsi="Tahoma" w:cs="Tahoma"/>
+          <w:sz w:val="20"/>
+          <w:szCs w:val="20"/>
+        </w:rPr>
+        <w:t xml:space="preserve">S. Chakraborty, S. Choudhary, A. Sinha, S. Nair, M. </w:t>
+      </w:r>
+      <w:proofErr w:type="spellStart"/>
+      <w:r>
+        <w:rPr>
+          <w:rFonts w:ascii="Tahoma" w:eastAsia="Tahoma" w:hAnsi="Tahoma" w:cs="Tahoma"/>
+          <w:sz w:val="20"/>
+          <w:szCs w:val="20"/>
+        </w:rPr>
+        <w:t>Ghuhan</w:t>
+      </w:r>
+      <w:proofErr w:type="spellEnd"/>
+      <w:r>
+        <w:rPr>
+          <w:rFonts w:ascii="Tahoma" w:eastAsia="Tahoma" w:hAnsi="Tahoma" w:cs="Tahoma"/>
+          <w:sz w:val="20"/>
+          <w:szCs w:val="20"/>
+        </w:rPr>
+        <w:t xml:space="preserve">, Y. </w:t>
+      </w:r>
+      <w:proofErr w:type="spellStart"/>
+      <w:r>
+        <w:rPr>
+          <w:rFonts w:ascii="Tahoma" w:eastAsia="Tahoma" w:hAnsi="Tahoma" w:cs="Tahoma"/>
+          <w:sz w:val="20"/>
+          <w:szCs w:val="20"/>
+        </w:rPr>
+        <w:t>Gagneja</w:t>
+      </w:r>
+      <w:proofErr w:type="spellEnd"/>
+      <w:r>
+        <w:rPr>
+          <w:rFonts w:ascii="Tahoma" w:eastAsia="Tahoma" w:hAnsi="Tahoma" w:cs="Tahoma"/>
+          <w:sz w:val="20"/>
+          <w:szCs w:val="20"/>
+        </w:rPr>
+        <w:t>, </w:t>
+      </w:r>
+      <w:r>
+        <w:rPr>
+          <w:rFonts w:ascii="Tahoma" w:eastAsia="Tahoma" w:hAnsi="Tahoma" w:cs="Tahoma"/>
+          <w:b/>
+          <w:bCs/>
+          <w:sz w:val="20"/>
+          <w:szCs w:val="20"/>
+        </w:rPr>
+        <w:t>A. A. Joshi</w:t>
+      </w:r>
+      <w:r>
+        <w:rPr>
+          <w:rFonts w:ascii="Tahoma" w:eastAsia="Tahoma" w:hAnsi="Tahoma" w:cs="Tahoma"/>
+          <w:sz w:val="20"/>
+          <w:szCs w:val="20"/>
+        </w:rPr>
+        <w:t>, A. Tyagi, S. Gupta, “Generating Concise and Common User Representations for Edge Systems from Event Sequence Data Stored on Hub Systems”, US12182829B2, Granted December 31, 2024</w:t>
       </w:r>
     </w:p>
     <w:p>
@@ -3086,47 +3167,7 @@
           <w:sz w:val="20"/>
           <w:szCs w:val="20"/>
         </w:rPr>
-        <w:t xml:space="preserve"> a novel frame-level gate prediction m</w:t>
-      </w:r>
-      <w:r>
-        <w:rPr>
-          <w:rFonts w:ascii="Tahoma" w:eastAsia="Tahoma" w:hAnsi="Tahoma" w:cs="Tahoma"/>
-          <w:sz w:val="20"/>
-          <w:szCs w:val="20"/>
-        </w:rPr>
-        <w:t>odel</w:t>
-      </w:r>
-      <w:r>
-        <w:rPr>
-          <w:rFonts w:ascii="Tahoma" w:eastAsia="Tahoma" w:hAnsi="Tahoma" w:cs="Tahoma"/>
-          <w:sz w:val="20"/>
-          <w:szCs w:val="20"/>
-        </w:rPr>
-        <w:t xml:space="preserve"> which </w:t>
-      </w:r>
-      <w:r>
-        <w:rPr>
-          <w:rFonts w:ascii="Tahoma" w:eastAsia="Tahoma" w:hAnsi="Tahoma" w:cs="Tahoma"/>
-          <w:sz w:val="20"/>
-          <w:szCs w:val="20"/>
-        </w:rPr>
-        <w:t xml:space="preserve">can </w:t>
-      </w:r>
-      <w:r>
-        <w:rPr>
-          <w:rFonts w:ascii="Tahoma" w:eastAsia="Tahoma" w:hAnsi="Tahoma" w:cs="Tahoma"/>
-          <w:sz w:val="20"/>
-          <w:szCs w:val="20"/>
-        </w:rPr>
-        <w:t xml:space="preserve">dynamically prune speech </w:t>
-      </w:r>
-      <w:r>
-        <w:rPr>
-          <w:rFonts w:ascii="Tahoma" w:eastAsia="Tahoma" w:hAnsi="Tahoma" w:cs="Tahoma"/>
-          <w:sz w:val="20"/>
-          <w:szCs w:val="20"/>
-        </w:rPr>
-        <w:t>LLMs</w:t>
+        <w:t xml:space="preserve"> a novel frame-level gate prediction model which can dynamically prune speech LLMs</w:t>
       </w:r>
     </w:p>
     <w:p>
@@ -3216,15 +3257,7 @@
           <w:sz w:val="20"/>
           <w:szCs w:val="20"/>
         </w:rPr>
-        <w:t xml:space="preserve"> and Speech Translatio</w:t>
-      </w:r>
-      <w:r>
-        <w:rPr>
-          <w:rFonts w:ascii="Tahoma" w:eastAsia="Tahoma" w:hAnsi="Tahoma" w:cs="Tahoma"/>
-          <w:sz w:val="20"/>
-          <w:szCs w:val="20"/>
-        </w:rPr>
-        <w:t>n</w:t>
+        <w:t xml:space="preserve"> and Speech Translation</w:t>
       </w:r>
       <w:r>
         <w:rPr>
@@ -3266,31 +3299,7 @@
           <w:sz w:val="20"/>
           <w:szCs w:val="20"/>
         </w:rPr>
-        <w:t xml:space="preserve"> the </w:t>
-      </w:r>
-      <w:r>
-        <w:rPr>
-          <w:rFonts w:ascii="Tahoma" w:eastAsia="Tahoma" w:hAnsi="Tahoma" w:cs="Tahoma"/>
-          <w:sz w:val="20"/>
-          <w:szCs w:val="20"/>
-        </w:rPr>
-        <w:t>pruning pattern</w:t>
-      </w:r>
-      <w:r>
-        <w:rPr>
-          <w:rFonts w:ascii="Tahoma" w:eastAsia="Tahoma" w:hAnsi="Tahoma" w:cs="Tahoma"/>
-          <w:sz w:val="20"/>
-          <w:szCs w:val="20"/>
-        </w:rPr>
-        <w:t xml:space="preserve"> </w:t>
-      </w:r>
-      <w:r>
-        <w:rPr>
-          <w:rFonts w:ascii="Tahoma" w:eastAsia="Tahoma" w:hAnsi="Tahoma" w:cs="Tahoma"/>
-          <w:sz w:val="20"/>
-          <w:szCs w:val="20"/>
-        </w:rPr>
-        <w:t xml:space="preserve">to gain insights on how the </w:t>
+        <w:t xml:space="preserve"> the pruning pattern to gain insights on how the </w:t>
       </w:r>
       <w:r>
         <w:rPr>
@@ -3306,15 +3315,7 @@
           <w:sz w:val="20"/>
           <w:szCs w:val="20"/>
         </w:rPr>
-        <w:t xml:space="preserve"> </w:t>
-      </w:r>
-      <w:r>
-        <w:rPr>
-          <w:rFonts w:ascii="Tahoma" w:eastAsia="Tahoma" w:hAnsi="Tahoma" w:cs="Tahoma"/>
-          <w:sz w:val="20"/>
-          <w:szCs w:val="20"/>
-        </w:rPr>
-        <w:t>decides which modules to prune</w:t>
+        <w:t xml:space="preserve"> decides which modules to prune</w:t>
       </w:r>
     </w:p>
     <w:p>
@@ -3377,31 +3378,7 @@
           <w:sz w:val="20"/>
           <w:szCs w:val="20"/>
         </w:rPr>
-        <w:t xml:space="preserve">Provided fast OpenMP and CUDA implementations for </w:t>
-      </w:r>
-      <w:r>
-        <w:rPr>
-          <w:rFonts w:ascii="Tahoma" w:eastAsia="Tahoma" w:hAnsi="Tahoma" w:cs="Tahoma"/>
-          <w:sz w:val="20"/>
-          <w:szCs w:val="20"/>
-        </w:rPr>
-        <w:t>various subroutines corresponding to</w:t>
-      </w:r>
-      <w:r>
-        <w:rPr>
-          <w:rFonts w:ascii="Tahoma" w:eastAsia="Tahoma" w:hAnsi="Tahoma" w:cs="Tahoma"/>
-          <w:sz w:val="20"/>
-          <w:szCs w:val="20"/>
-        </w:rPr>
-        <w:t xml:space="preserve"> </w:t>
-      </w:r>
-      <w:r>
-        <w:rPr>
-          <w:rFonts w:ascii="Tahoma" w:eastAsia="Tahoma" w:hAnsi="Tahoma" w:cs="Tahoma"/>
-          <w:sz w:val="20"/>
-          <w:szCs w:val="20"/>
-        </w:rPr>
-        <w:t>the convolution layer</w:t>
+        <w:t>Provided fast OpenMP and CUDA implementations for various subroutines corresponding to the convolution layer</w:t>
       </w:r>
     </w:p>
     <w:p>
@@ -3425,15 +3402,7 @@
           <w:sz w:val="20"/>
           <w:szCs w:val="20"/>
         </w:rPr>
-        <w:t xml:space="preserve">Investigated several design choices in detail aiming to optimize speedup over a simple sequential C++ implementation </w:t>
-      </w:r>
-      <w:r>
-        <w:rPr>
-          <w:rFonts w:ascii="Tahoma" w:eastAsia="Tahoma" w:hAnsi="Tahoma" w:cs="Tahoma"/>
-          <w:sz w:val="20"/>
-          <w:szCs w:val="20"/>
-        </w:rPr>
-        <w:t xml:space="preserve"> </w:t>
+        <w:t xml:space="preserve">Investigated several design choices in detail aiming to optimize speedup over a simple sequential C++ implementation  </w:t>
       </w:r>
     </w:p>
     <w:p>
@@ -3457,63 +3426,7 @@
           <w:sz w:val="20"/>
           <w:szCs w:val="20"/>
         </w:rPr>
-        <w:t xml:space="preserve">Achieved maximum speedup of </w:t>
-      </w:r>
-      <w:r>
-        <w:rPr>
-          <w:rFonts w:ascii="Tahoma" w:eastAsia="Tahoma" w:hAnsi="Tahoma" w:cs="Tahoma"/>
-          <w:sz w:val="20"/>
-          <w:szCs w:val="20"/>
-        </w:rPr>
-        <w:t>4.23x</w:t>
-      </w:r>
-      <w:r>
-        <w:rPr>
-          <w:rFonts w:ascii="Tahoma" w:eastAsia="Tahoma" w:hAnsi="Tahoma" w:cs="Tahoma"/>
-          <w:sz w:val="20"/>
-          <w:szCs w:val="20"/>
-        </w:rPr>
-        <w:t xml:space="preserve"> on the </w:t>
-      </w:r>
-      <w:r>
-        <w:rPr>
-          <w:rFonts w:ascii="Tahoma" w:eastAsia="Tahoma" w:hAnsi="Tahoma" w:cs="Tahoma"/>
-          <w:sz w:val="20"/>
-          <w:szCs w:val="20"/>
-        </w:rPr>
-        <w:t>Intel(R) Xeon(R) Silver 4208 CPU</w:t>
-      </w:r>
-      <w:r>
-        <w:rPr>
-          <w:rFonts w:ascii="Tahoma" w:eastAsia="Tahoma" w:hAnsi="Tahoma" w:cs="Tahoma"/>
-          <w:sz w:val="20"/>
-          <w:szCs w:val="20"/>
-        </w:rPr>
-        <w:t xml:space="preserve"> and </w:t>
-      </w:r>
-      <w:r>
-        <w:rPr>
-          <w:rFonts w:ascii="Tahoma" w:eastAsia="Tahoma" w:hAnsi="Tahoma" w:cs="Tahoma"/>
-          <w:sz w:val="20"/>
-          <w:szCs w:val="20"/>
-        </w:rPr>
-        <w:t>73.87x</w:t>
-      </w:r>
-      <w:r>
-        <w:rPr>
-          <w:rFonts w:ascii="Tahoma" w:eastAsia="Tahoma" w:hAnsi="Tahoma" w:cs="Tahoma"/>
-          <w:sz w:val="20"/>
-          <w:szCs w:val="20"/>
-        </w:rPr>
-        <w:t xml:space="preserve"> on the </w:t>
-      </w:r>
-      <w:r>
-        <w:rPr>
-          <w:rFonts w:ascii="Tahoma" w:eastAsia="Tahoma" w:hAnsi="Tahoma" w:cs="Tahoma"/>
-          <w:sz w:val="20"/>
-          <w:szCs w:val="20"/>
-        </w:rPr>
-        <w:t>Nvidia Tesla T4 GPU</w:t>
+        <w:t>Achieved maximum speedup of 4.23x on the Intel(R) Xeon(R) Silver 4208 CPU and 73.87x on the Nvidia Tesla T4 GPU</w:t>
       </w:r>
     </w:p>
     <w:p>
@@ -3875,17 +3788,73 @@
           <w:sz w:val="20"/>
           <w:szCs w:val="20"/>
         </w:rPr>
-        <w:t>202</w:t>
-      </w:r>
-      <w:r>
+        <w:t>2024</w:t>
+      </w:r>
+    </w:p>
+    <w:p>
+      <w:pPr>
+        <w:tabs>
+          <w:tab w:val="right" w:pos="10800"/>
+        </w:tabs>
+        <w:spacing w:line="180" w:lineRule="atLeast"/>
         <w:rPr>
           <w:rStyle w:val="fs12fw4overflow-hidden"/>
           <w:rFonts w:ascii="Tahoma" w:eastAsia="Tahoma" w:hAnsi="Tahoma" w:cs="Tahoma"/>
           <w:sz w:val="20"/>
           <w:szCs w:val="20"/>
         </w:rPr>
+      </w:pPr>
+      <w:r>
+        <w:rPr>
+          <w:rFonts w:ascii="Tahoma" w:eastAsia="Tahoma" w:hAnsi="Tahoma" w:cs="Tahoma"/>
+          <w:sz w:val="20"/>
+          <w:szCs w:val="20"/>
+        </w:rPr>
+        <w:t xml:space="preserve">HP Intern Award – </w:t>
+      </w:r>
+      <w:r>
+        <w:rPr>
+          <w:rFonts w:ascii="Tahoma" w:eastAsia="Tahoma" w:hAnsi="Tahoma" w:cs="Tahoma"/>
+          <w:sz w:val="20"/>
+          <w:szCs w:val="20"/>
+        </w:rPr>
         <w:t>4</w:t>
       </w:r>
+      <w:r>
+        <w:rPr>
+          <w:rFonts w:ascii="Tahoma" w:eastAsia="Tahoma" w:hAnsi="Tahoma" w:cs="Tahoma"/>
+          <w:sz w:val="20"/>
+          <w:szCs w:val="20"/>
+          <w:vertAlign w:val="superscript"/>
+        </w:rPr>
+        <w:t>th</w:t>
+      </w:r>
+      <w:r>
+        <w:rPr>
+          <w:rFonts w:ascii="Tahoma" w:eastAsia="Tahoma" w:hAnsi="Tahoma" w:cs="Tahoma"/>
+          <w:sz w:val="20"/>
+          <w:szCs w:val="20"/>
+        </w:rPr>
+        <w:t xml:space="preserve"> position among ~90 engineering interns</w:t>
+      </w:r>
+      <w:r>
+        <w:rPr>
+          <w:rStyle w:val="fs12fw4"/>
+          <w:rFonts w:ascii="Tahoma" w:eastAsia="Tahoma" w:hAnsi="Tahoma" w:cs="Tahoma"/>
+          <w:sz w:val="20"/>
+          <w:szCs w:val="20"/>
+        </w:rPr>
+        <w:tab/>
+      </w:r>
+      <w:r>
+        <w:rPr>
+          <w:rStyle w:val="fs12fw4overflow-hidden"/>
+          <w:rFonts w:ascii="Tahoma" w:eastAsia="Tahoma" w:hAnsi="Tahoma" w:cs="Tahoma"/>
+          <w:sz w:val="20"/>
+          <w:szCs w:val="20"/>
+        </w:rPr>
+        <w:t>2023</w:t>
+      </w:r>
     </w:p>
     <w:p>
       <w:pPr>
@@ -3894,52 +3863,66 @@
         </w:tabs>
         <w:spacing w:line="180" w:lineRule="atLeast"/>
         <w:rPr>
+          <w:rFonts w:ascii="Tahoma" w:eastAsia="Tahoma" w:hAnsi="Tahoma" w:cs="Tahoma"/>
+          <w:sz w:val="20"/>
+          <w:szCs w:val="20"/>
+        </w:rPr>
+      </w:pPr>
+      <w:r>
+        <w:rPr>
+          <w:rFonts w:ascii="Tahoma" w:eastAsia="Tahoma" w:hAnsi="Tahoma" w:cs="Tahoma"/>
+          <w:sz w:val="20"/>
+          <w:szCs w:val="20"/>
+        </w:rPr>
+        <w:t xml:space="preserve">American Express Modeling Super Bowl – Top 10 Leaderboard </w:t>
+      </w:r>
+      <w:r>
+        <w:rPr>
+          <w:rStyle w:val="fs12fw4"/>
+          <w:rFonts w:ascii="Tahoma" w:eastAsia="Tahoma" w:hAnsi="Tahoma" w:cs="Tahoma"/>
+          <w:sz w:val="20"/>
+          <w:szCs w:val="20"/>
+        </w:rPr>
+        <w:tab/>
+      </w:r>
+      <w:r>
+        <w:rPr>
           <w:rStyle w:val="fs12fw4overflow-hidden"/>
           <w:rFonts w:ascii="Tahoma" w:eastAsia="Tahoma" w:hAnsi="Tahoma" w:cs="Tahoma"/>
           <w:sz w:val="20"/>
           <w:szCs w:val="20"/>
         </w:rPr>
-      </w:pPr>
-      <w:r>
-        <w:rPr>
-          <w:rFonts w:ascii="Tahoma" w:eastAsia="Tahoma" w:hAnsi="Tahoma" w:cs="Tahoma"/>
-          <w:sz w:val="20"/>
-          <w:szCs w:val="20"/>
-        </w:rPr>
-        <w:t xml:space="preserve">HP Intern Award – </w:t>
-      </w:r>
-      <w:r>
-        <w:rPr>
-          <w:rFonts w:ascii="Tahoma" w:eastAsia="Tahoma" w:hAnsi="Tahoma" w:cs="Tahoma"/>
-          <w:sz w:val="20"/>
-          <w:szCs w:val="20"/>
-        </w:rPr>
-        <w:t>4</w:t>
-      </w:r>
-      <w:r>
-        <w:rPr>
-          <w:rFonts w:ascii="Tahoma" w:eastAsia="Tahoma" w:hAnsi="Tahoma" w:cs="Tahoma"/>
-          <w:sz w:val="20"/>
-          <w:szCs w:val="20"/>
-          <w:vertAlign w:val="superscript"/>
-        </w:rPr>
-        <w:t>th</w:t>
-      </w:r>
-      <w:r>
-        <w:rPr>
-          <w:rFonts w:ascii="Tahoma" w:eastAsia="Tahoma" w:hAnsi="Tahoma" w:cs="Tahoma"/>
-          <w:sz w:val="20"/>
-          <w:szCs w:val="20"/>
-        </w:rPr>
-        <w:t xml:space="preserve"> position among ~90 engineering interns</w:t>
-      </w:r>
-      <w:r>
+        <w:t>2022</w:t>
+      </w:r>
+    </w:p>
+    <w:p>
+      <w:pPr>
+        <w:tabs>
+          <w:tab w:val="right" w:pos="10800"/>
+        </w:tabs>
+        <w:spacing w:line="180" w:lineRule="atLeast"/>
         <w:rPr>
           <w:rStyle w:val="fs12fw4"/>
           <w:rFonts w:ascii="Tahoma" w:eastAsia="Tahoma" w:hAnsi="Tahoma" w:cs="Tahoma"/>
           <w:sz w:val="20"/>
           <w:szCs w:val="20"/>
         </w:rPr>
+      </w:pPr>
+      <w:r>
+        <w:rPr>
+          <w:rFonts w:ascii="Tahoma" w:eastAsia="Tahoma" w:hAnsi="Tahoma" w:cs="Tahoma"/>
+          <w:sz w:val="20"/>
+          <w:szCs w:val="20"/>
+        </w:rPr>
+        <w:t>OP Jindal Engineering and Management Scholarship</w:t>
+      </w:r>
+      <w:r>
+        <w:rPr>
+          <w:rStyle w:val="fs12fw4"/>
+          <w:rFonts w:ascii="Tahoma" w:eastAsia="Tahoma" w:hAnsi="Tahoma" w:cs="Tahoma"/>
+          <w:sz w:val="20"/>
+          <w:szCs w:val="20"/>
+        </w:rPr>
         <w:tab/>
       </w:r>
       <w:r>
@@ -3949,7 +3932,25 @@
           <w:sz w:val="20"/>
           <w:szCs w:val="20"/>
         </w:rPr>
-        <w:t>2023</w:t>
+        <w:t>2020</w:t>
+      </w:r>
+      <w:r>
+        <w:rPr>
+          <w:rStyle w:val="fs12fw4overflow-hidden"/>
+          <w:rFonts w:ascii="Tahoma" w:eastAsia="Tahoma" w:hAnsi="Tahoma" w:cs="Tahoma"/>
+          <w:sz w:val="20"/>
+          <w:szCs w:val="20"/>
+        </w:rPr>
+        <w:t>-</w:t>
+      </w:r>
+      <w:r>
+        <w:rPr>
+          <w:rStyle w:val="fs12fw4overflow-hidden"/>
+          <w:rFonts w:ascii="Tahoma" w:eastAsia="Tahoma" w:hAnsi="Tahoma" w:cs="Tahoma"/>
+          <w:sz w:val="20"/>
+          <w:szCs w:val="20"/>
+        </w:rPr>
+        <w:t>2021</w:t>
       </w:r>
     </w:p>
     <w:p>
@@ -3959,108 +3960,11 @@
         </w:tabs>
         <w:spacing w:line="180" w:lineRule="atLeast"/>
         <w:rPr>
-          <w:rFonts w:ascii="Tahoma" w:eastAsia="Tahoma" w:hAnsi="Tahoma" w:cs="Tahoma"/>
-          <w:sz w:val="20"/>
-          <w:szCs w:val="20"/>
-        </w:rPr>
-      </w:pPr>
-      <w:r>
-        <w:rPr>
-          <w:rFonts w:ascii="Tahoma" w:eastAsia="Tahoma" w:hAnsi="Tahoma" w:cs="Tahoma"/>
-          <w:sz w:val="20"/>
-          <w:szCs w:val="20"/>
-        </w:rPr>
-        <w:t xml:space="preserve">American Express Modeling Super Bowl – Top 10 Leaderboard </w:t>
-      </w:r>
-      <w:r>
-        <w:rPr>
           <w:rStyle w:val="fs12fw4"/>
           <w:rFonts w:ascii="Tahoma" w:eastAsia="Tahoma" w:hAnsi="Tahoma" w:cs="Tahoma"/>
           <w:sz w:val="20"/>
           <w:szCs w:val="20"/>
         </w:rPr>
-        <w:tab/>
-      </w:r>
-      <w:r>
-        <w:rPr>
-          <w:rStyle w:val="fs12fw4overflow-hidden"/>
-          <w:rFonts w:ascii="Tahoma" w:eastAsia="Tahoma" w:hAnsi="Tahoma" w:cs="Tahoma"/>
-          <w:sz w:val="20"/>
-          <w:szCs w:val="20"/>
-        </w:rPr>
-        <w:t>2022</w:t>
-      </w:r>
-    </w:p>
-    <w:p>
-      <w:pPr>
-        <w:tabs>
-          <w:tab w:val="right" w:pos="10800"/>
-        </w:tabs>
-        <w:spacing w:line="180" w:lineRule="atLeast"/>
-        <w:rPr>
-          <w:rStyle w:val="fs12fw4"/>
-          <w:rFonts w:ascii="Tahoma" w:eastAsia="Tahoma" w:hAnsi="Tahoma" w:cs="Tahoma"/>
-          <w:sz w:val="20"/>
-          <w:szCs w:val="20"/>
-        </w:rPr>
-      </w:pPr>
-      <w:r>
-        <w:rPr>
-          <w:rFonts w:ascii="Tahoma" w:eastAsia="Tahoma" w:hAnsi="Tahoma" w:cs="Tahoma"/>
-          <w:sz w:val="20"/>
-          <w:szCs w:val="20"/>
-        </w:rPr>
-        <w:t>OP Jindal Engineering and Management Scholarship</w:t>
-      </w:r>
-      <w:r>
-        <w:rPr>
-          <w:rStyle w:val="fs12fw4"/>
-          <w:rFonts w:ascii="Tahoma" w:eastAsia="Tahoma" w:hAnsi="Tahoma" w:cs="Tahoma"/>
-          <w:sz w:val="20"/>
-          <w:szCs w:val="20"/>
-        </w:rPr>
-        <w:tab/>
-      </w:r>
-      <w:r>
-        <w:rPr>
-          <w:rStyle w:val="fs12fw4overflow-hidden"/>
-          <w:rFonts w:ascii="Tahoma" w:eastAsia="Tahoma" w:hAnsi="Tahoma" w:cs="Tahoma"/>
-          <w:sz w:val="20"/>
-          <w:szCs w:val="20"/>
-        </w:rPr>
-        <w:t>2020</w:t>
-      </w:r>
-      <w:r>
-        <w:rPr>
-          <w:rStyle w:val="fs12fw4overflow-hidden"/>
-          <w:rFonts w:ascii="Tahoma" w:eastAsia="Tahoma" w:hAnsi="Tahoma" w:cs="Tahoma"/>
-          <w:sz w:val="20"/>
-          <w:szCs w:val="20"/>
-        </w:rPr>
-        <w:t>-</w:t>
-      </w:r>
-      <w:r>
-        <w:rPr>
-          <w:rStyle w:val="fs12fw4overflow-hidden"/>
-          <w:rFonts w:ascii="Tahoma" w:eastAsia="Tahoma" w:hAnsi="Tahoma" w:cs="Tahoma"/>
-          <w:sz w:val="20"/>
-          <w:szCs w:val="20"/>
-        </w:rPr>
-        <w:t>2021</w:t>
-      </w:r>
-    </w:p>
-    <w:p>
-      <w:pPr>
-        <w:tabs>
-          <w:tab w:val="right" w:pos="10800"/>
-        </w:tabs>
-        <w:spacing w:line="180" w:lineRule="atLeast"/>
-        <w:rPr>
-          <w:rStyle w:val="fs12fw4"/>
-          <w:rFonts w:ascii="Tahoma" w:eastAsia="Tahoma" w:hAnsi="Tahoma" w:cs="Tahoma"/>
-          <w:sz w:val="20"/>
-          <w:szCs w:val="20"/>
-        </w:rPr>
       </w:pPr>
       <w:r>
         <w:rPr>
@@ -4076,15 +3980,7 @@
           <w:sz w:val="20"/>
           <w:szCs w:val="20"/>
         </w:rPr>
-        <w:t xml:space="preserve"> </w:t>
-      </w:r>
-      <w:r>
-        <w:rPr>
-          <w:rFonts w:ascii="Tahoma" w:eastAsia="Tahoma" w:hAnsi="Tahoma" w:cs="Tahoma"/>
-          <w:sz w:val="20"/>
-          <w:szCs w:val="20"/>
-        </w:rPr>
-        <w:t xml:space="preserve">– </w:t>
+        <w:t xml:space="preserve"> – </w:t>
       </w:r>
       <w:r>
         <w:rPr>
@@ -4310,31 +4206,7 @@
           <w:sz w:val="20"/>
           <w:szCs w:val="20"/>
         </w:rPr>
-        <w:t xml:space="preserve"> for </w:t>
-      </w:r>
-      <w:r>
-        <w:rPr>
-          <w:rFonts w:ascii="Tahoma" w:eastAsia="Tahoma" w:hAnsi="Tahoma" w:cs="Tahoma"/>
-          <w:sz w:val="20"/>
-          <w:szCs w:val="20"/>
-        </w:rPr>
-        <w:t xml:space="preserve">18-661: Introduction to </w:t>
-      </w:r>
-      <w:r>
-        <w:rPr>
-          <w:rFonts w:ascii="Tahoma" w:eastAsia="Tahoma" w:hAnsi="Tahoma" w:cs="Tahoma"/>
-          <w:sz w:val="20"/>
-          <w:szCs w:val="20"/>
-        </w:rPr>
-        <w:t>ML</w:t>
-      </w:r>
-      <w:r>
-        <w:rPr>
-          <w:rFonts w:ascii="Tahoma" w:eastAsia="Tahoma" w:hAnsi="Tahoma" w:cs="Tahoma"/>
-          <w:sz w:val="20"/>
-          <w:szCs w:val="20"/>
-        </w:rPr>
-        <w:t xml:space="preserve"> for Engineers</w:t>
+        <w:t xml:space="preserve"> for 18-661: Introduction to ML for Engineers</w:t>
       </w:r>
       <w:r>
         <w:rPr>
@@ -4436,33 +4308,15 @@
           <w:sz w:val="20"/>
           <w:szCs w:val="20"/>
         </w:rPr>
-        <w:t>Underg</w:t>
-      </w:r>
-      <w:r>
-        <w:rPr>
-          <w:rFonts w:ascii="Tahoma" w:eastAsia="Tahoma" w:hAnsi="Tahoma" w:cs="Tahoma"/>
-          <w:b/>
-          <w:bCs/>
-          <w:sz w:val="20"/>
-          <w:szCs w:val="20"/>
-        </w:rPr>
-        <w:t>raduate Teaching Assistant</w:t>
-      </w:r>
-      <w:r>
-        <w:rPr>
-          <w:rFonts w:ascii="Tahoma" w:eastAsia="Tahoma" w:hAnsi="Tahoma" w:cs="Tahoma"/>
-          <w:sz w:val="20"/>
-          <w:szCs w:val="20"/>
-        </w:rPr>
-        <w:t xml:space="preserve"> for </w:t>
-      </w:r>
-      <w:r>
-        <w:rPr>
-          <w:rFonts w:ascii="Tahoma" w:eastAsia="Tahoma" w:hAnsi="Tahoma" w:cs="Tahoma"/>
-          <w:sz w:val="20"/>
-          <w:szCs w:val="20"/>
-        </w:rPr>
-        <w:t>BITS F312: Neural Networks and Fuzzy Logic</w:t>
+        <w:t>Undergraduate Teaching Assistant</w:t>
+      </w:r>
+      <w:r>
+        <w:rPr>
+          <w:rFonts w:ascii="Tahoma" w:eastAsia="Tahoma" w:hAnsi="Tahoma" w:cs="Tahoma"/>
+          <w:sz w:val="20"/>
+          <w:szCs w:val="20"/>
+        </w:rPr>
+        <w:t xml:space="preserve"> for BITS F312: Neural Networks and Fuzzy Logic</w:t>
       </w:r>
       <w:r>
         <w:rPr>
@@ -4593,79 +4447,23 @@
           <w:sz w:val="20"/>
           <w:szCs w:val="20"/>
         </w:rPr>
-        <w:t>Introduction to Deep Learning</w:t>
-      </w:r>
-      <w:r>
-        <w:rPr>
-          <w:rFonts w:ascii="Tahoma" w:eastAsia="Tahoma" w:hAnsi="Tahoma" w:cs="Tahoma"/>
-          <w:sz w:val="20"/>
-          <w:szCs w:val="20"/>
-        </w:rPr>
-        <w:t xml:space="preserve">, </w:t>
-      </w:r>
-      <w:r>
-        <w:rPr>
-          <w:rFonts w:ascii="Tahoma" w:eastAsia="Tahoma" w:hAnsi="Tahoma" w:cs="Tahoma"/>
-          <w:sz w:val="20"/>
-          <w:szCs w:val="20"/>
-        </w:rPr>
-        <w:t>Speech Recognition and Understanding</w:t>
-      </w:r>
-      <w:r>
-        <w:rPr>
-          <w:rFonts w:ascii="Tahoma" w:eastAsia="Tahoma" w:hAnsi="Tahoma" w:cs="Tahoma"/>
-          <w:sz w:val="20"/>
-          <w:szCs w:val="20"/>
-        </w:rPr>
-        <w:t xml:space="preserve">, </w:t>
-      </w:r>
-      <w:r>
-        <w:rPr>
-          <w:rFonts w:ascii="Tahoma" w:eastAsia="Tahoma" w:hAnsi="Tahoma" w:cs="Tahoma"/>
-          <w:sz w:val="20"/>
-          <w:szCs w:val="20"/>
-        </w:rPr>
-        <w:t>Machine Learning for Signal Processing,</w:t>
-      </w:r>
-      <w:r>
-        <w:rPr>
-          <w:rFonts w:ascii="Tahoma" w:eastAsia="Tahoma" w:hAnsi="Tahoma" w:cs="Tahoma"/>
-          <w:sz w:val="20"/>
-          <w:szCs w:val="20"/>
-        </w:rPr>
-        <w:t xml:space="preserve"> </w:t>
-      </w:r>
-      <w:r>
-        <w:rPr>
-          <w:rFonts w:ascii="Tahoma" w:eastAsia="Tahoma" w:hAnsi="Tahoma" w:cs="Tahoma"/>
-          <w:sz w:val="20"/>
-          <w:szCs w:val="20"/>
-        </w:rPr>
-        <w:t>Deep Generative Modeling</w:t>
-      </w:r>
-      <w:r>
-        <w:rPr>
-          <w:rFonts w:ascii="Tahoma" w:eastAsia="Tahoma" w:hAnsi="Tahoma" w:cs="Tahoma"/>
-          <w:sz w:val="20"/>
-          <w:szCs w:val="20"/>
-        </w:rPr>
-        <w:t xml:space="preserve">, </w:t>
-      </w:r>
-      <w:r>
-        <w:rPr>
-          <w:rFonts w:ascii="Tahoma" w:eastAsia="Tahoma" w:hAnsi="Tahoma" w:cs="Tahoma"/>
-          <w:sz w:val="20"/>
-          <w:szCs w:val="20"/>
-        </w:rPr>
-        <w:t>Machine Learning with Large Datasets, Natural Language Processing</w:t>
-      </w:r>
-      <w:r>
-        <w:rPr>
-          <w:rFonts w:ascii="Tahoma" w:eastAsia="Tahoma" w:hAnsi="Tahoma" w:cs="Tahoma"/>
-          <w:sz w:val="20"/>
-          <w:szCs w:val="20"/>
-        </w:rPr>
-        <w:t xml:space="preserve">, </w:t>
+        <w:t xml:space="preserve">Introduction to Deep Learning, </w:t>
+      </w:r>
+      <w:r>
+        <w:rPr>
+          <w:rFonts w:ascii="Tahoma" w:eastAsia="Tahoma" w:hAnsi="Tahoma" w:cs="Tahoma"/>
+          <w:sz w:val="20"/>
+          <w:szCs w:val="20"/>
+        </w:rPr>
+        <w:t xml:space="preserve">Speech Recognition and Understanding, </w:t>
+      </w:r>
+      <w:r>
+        <w:rPr>
+          <w:rFonts w:ascii="Tahoma" w:eastAsia="Tahoma" w:hAnsi="Tahoma" w:cs="Tahoma"/>
+          <w:sz w:val="20"/>
+          <w:szCs w:val="20"/>
+        </w:rPr>
+        <w:t xml:space="preserve">Machine Learning for Signal Processing, Deep Generative Modeling, Machine Learning with Large Datasets, Natural Language Processing, </w:t>
       </w:r>
       <w:r>
         <w:rPr>
@@ -4681,15 +4479,7 @@
           <w:sz w:val="20"/>
           <w:szCs w:val="20"/>
         </w:rPr>
-        <w:t>CUDA Programming</w:t>
-      </w:r>
-      <w:r>
-        <w:rPr>
-          <w:rFonts w:ascii="Tahoma" w:eastAsia="Tahoma" w:hAnsi="Tahoma" w:cs="Tahoma"/>
-          <w:sz w:val="20"/>
-          <w:szCs w:val="20"/>
-        </w:rPr>
-        <w:t xml:space="preserve">, </w:t>
+        <w:t xml:space="preserve">CUDA Programming, </w:t>
       </w:r>
       <w:r>
         <w:rPr>
@@ -4738,158 +4528,6 @@
           <w:szCs w:val="20"/>
         </w:rPr>
         <w:t xml:space="preserve"> Neural Networks and Fuzzy Logic, Artificial Intelligence, Object Oriented Programming (Java), Digital Signal Processing, Digital Image Processing, Communication Systems, Operating Systems</w:t>
-      </w:r>
-    </w:p>
-    <w:p>
-      <w:pPr>
-        <w:spacing w:line="220" w:lineRule="atLeast"/>
-        <w:rPr>
-          <w:rFonts w:ascii="Tahoma" w:eastAsia="Tahoma" w:hAnsi="Tahoma" w:cs="Tahoma"/>
-          <w:sz w:val="20"/>
-          <w:szCs w:val="20"/>
-        </w:rPr>
-      </w:pPr>
-    </w:p>
-    <w:p>
-      <w:pPr>
-        <w:pBdr>
-          <w:top w:val="single" w:sz="6" w:space="0" w:color="000000"/>
-        </w:pBdr>
-        <w:spacing w:line="180" w:lineRule="atLeast"/>
-        <w:rPr>
-          <w:rFonts w:ascii="Tahoma" w:eastAsia="Tahoma" w:hAnsi="Tahoma" w:cs="Tahoma"/>
-          <w:caps/>
-          <w:sz w:val="20"/>
-          <w:szCs w:val="20"/>
-        </w:rPr>
-      </w:pPr>
-      <w:r>
-        <w:rPr>
-          <w:rFonts w:ascii="Tahoma" w:eastAsia="Tahoma" w:hAnsi="Tahoma" w:cs="Tahoma"/>
-          <w:caps/>
-          <w:sz w:val="20"/>
-          <w:szCs w:val="20"/>
-        </w:rPr>
-        <w:t>POSITIONS OF RESPONSIBILITY</w:t>
-      </w:r>
-    </w:p>
-    <w:p>
-      <w:pPr>
-        <w:pBdr>
-          <w:top w:val="single" w:sz="6" w:space="0" w:color="000000"/>
-        </w:pBdr>
-        <w:spacing w:line="180" w:lineRule="atLeast"/>
-        <w:rPr>
-          <w:rFonts w:ascii="Tahoma" w:eastAsia="Tahoma" w:hAnsi="Tahoma" w:cs="Tahoma"/>
-          <w:caps/>
-          <w:sz w:val="20"/>
-          <w:szCs w:val="20"/>
-        </w:rPr>
-      </w:pPr>
-    </w:p>
-    <w:p>
-      <w:pPr>
-        <w:spacing w:line="180" w:lineRule="atLeast"/>
-        <w:jc w:val="both"/>
-        <w:rPr>
-          <w:rFonts w:ascii="Tahoma" w:eastAsia="Tahoma" w:hAnsi="Tahoma" w:cs="Tahoma"/>
-          <w:sz w:val="20"/>
-          <w:szCs w:val="20"/>
-        </w:rPr>
-      </w:pPr>
-      <w:r>
-        <w:rPr>
-          <w:rFonts w:ascii="Tahoma" w:eastAsia="Tahoma" w:hAnsi="Tahoma" w:cs="Tahoma"/>
-          <w:b/>
-          <w:bCs/>
-          <w:sz w:val="20"/>
-          <w:szCs w:val="20"/>
-        </w:rPr>
-        <w:t>J</w:t>
-      </w:r>
-      <w:r>
-        <w:rPr>
-          <w:rFonts w:ascii="Tahoma" w:eastAsia="Tahoma" w:hAnsi="Tahoma" w:cs="Tahoma"/>
-          <w:b/>
-          <w:bCs/>
-          <w:sz w:val="20"/>
-          <w:szCs w:val="20"/>
-        </w:rPr>
-        <w:t>oint Coordinator</w:t>
-      </w:r>
-      <w:r>
-        <w:rPr>
-          <w:rFonts w:ascii="Tahoma" w:eastAsia="Tahoma" w:hAnsi="Tahoma" w:cs="Tahoma"/>
-          <w:sz w:val="20"/>
-          <w:szCs w:val="20"/>
-        </w:rPr>
-        <w:t xml:space="preserve"> at </w:t>
-      </w:r>
-      <w:proofErr w:type="spellStart"/>
-      <w:r>
-        <w:rPr>
-          <w:rFonts w:ascii="Tahoma" w:eastAsia="Tahoma" w:hAnsi="Tahoma" w:cs="Tahoma"/>
-          <w:sz w:val="20"/>
-          <w:szCs w:val="20"/>
-        </w:rPr>
-        <w:t>Ragamalika</w:t>
-      </w:r>
-      <w:proofErr w:type="spellEnd"/>
-      <w:r>
-        <w:rPr>
-          <w:rFonts w:ascii="Tahoma" w:eastAsia="Tahoma" w:hAnsi="Tahoma" w:cs="Tahoma"/>
-          <w:sz w:val="20"/>
-          <w:szCs w:val="20"/>
-        </w:rPr>
-        <w:t>, the Classical Music and Dance Club of BITS Pilani, Pilani Campus (2020-2021)</w:t>
-      </w:r>
-    </w:p>
-    <w:p>
-      <w:pPr>
-        <w:pStyle w:val="ListParagraph"/>
-        <w:numPr>
-          <w:ilvl w:val="0"/>
-          <w:numId w:val="16"/>
-        </w:numPr>
-        <w:spacing w:line="180" w:lineRule="atLeast"/>
-        <w:jc w:val="both"/>
-        <w:rPr>
-          <w:rFonts w:ascii="Tahoma" w:eastAsia="Tahoma" w:hAnsi="Tahoma" w:cs="Tahoma"/>
-          <w:sz w:val="20"/>
-          <w:szCs w:val="20"/>
-        </w:rPr>
-      </w:pPr>
-      <w:r>
-        <w:rPr>
-          <w:rFonts w:ascii="Tahoma" w:eastAsia="Tahoma" w:hAnsi="Tahoma" w:cs="Tahoma"/>
-          <w:sz w:val="20"/>
-          <w:szCs w:val="20"/>
-        </w:rPr>
-        <w:t>Actively involved in composing music for semester productions and managing professional concerts</w:t>
-      </w:r>
-    </w:p>
-    <w:p>
-      <w:pPr>
-        <w:numPr>
-          <w:ilvl w:val="0"/>
-          <w:numId w:val="7"/>
-        </w:numPr>
-        <w:spacing w:line="180" w:lineRule="atLeast"/>
-        <w:ind w:hanging="379"/>
-        <w:jc w:val="both"/>
-        <w:rPr>
-          <w:rFonts w:ascii="Tahoma" w:eastAsia="Tahoma" w:hAnsi="Tahoma" w:cs="Tahoma"/>
-          <w:sz w:val="20"/>
-          <w:szCs w:val="20"/>
-        </w:rPr>
-      </w:pPr>
-      <w:r>
-        <w:rPr>
-          <w:rFonts w:ascii="Tahoma" w:eastAsia="Tahoma" w:hAnsi="Tahoma" w:cs="Tahoma"/>
-          <w:sz w:val="20"/>
-          <w:szCs w:val="20"/>
-        </w:rPr>
-        <w:t>Avid practitioner and performer of Hindustani Classical Vocal Music for the past fourteen years</w:t>
       </w:r>
     </w:p>
     <w:sectPr>
@@ -6228,7 +5866,7 @@
   <w:abstractNum w:abstractNumId="10" w15:restartNumberingAfterBreak="0">
     <w:nsid w:val="1AC478AC"/>
     <w:multiLevelType w:val="hybridMultilevel"/>
-    <w:tmpl w:val="7340E426"/>
+    <w:tmpl w:val="F0EACA0C"/>
     <w:lvl w:ilvl="0" w:tplc="04090001">
       <w:start w:val="1"/>
       <w:numFmt w:val="bullet"/>
@@ -6565,9 +6203,122 @@
     </w:lvl>
   </w:abstractNum>
   <w:abstractNum w:abstractNumId="13" w15:restartNumberingAfterBreak="0">
+    <w:nsid w:val="43AD7C12"/>
+    <w:multiLevelType w:val="hybridMultilevel"/>
+    <w:tmpl w:val="0D3C11A4"/>
+    <w:lvl w:ilvl="0" w:tplc="04090001">
+      <w:start w:val="1"/>
+      <w:numFmt w:val="bullet"/>
+      <w:lvlText w:val=""/>
+      <w:lvlJc w:val="left"/>
+      <w:pPr>
+        <w:ind w:left="360" w:hanging="360"/>
+      </w:pPr>
+      <w:rPr>
+        <w:rFonts w:ascii="Symbol" w:hAnsi="Symbol" w:hint="default"/>
+      </w:rPr>
+    </w:lvl>
+    <w:lvl w:ilvl="1" w:tplc="04090003" w:tentative="1">
+      <w:start w:val="1"/>
+      <w:numFmt w:val="bullet"/>
+      <w:lvlText w:val="o"/>
+      <w:lvlJc w:val="left"/>
+      <w:pPr>
+        <w:ind w:left="1080" w:hanging="360"/>
+      </w:pPr>
+      <w:rPr>
+        <w:rFonts w:ascii="Courier New" w:hAnsi="Courier New" w:cs="Courier New" w:hint="default"/>
+      </w:rPr>
+    </w:lvl>
+    <w:lvl w:ilvl="2" w:tplc="04090005" w:tentative="1">
+      <w:start w:val="1"/>
+      <w:numFmt w:val="bullet"/>
+      <w:lvlText w:val=""/>
+      <w:lvlJc w:val="left"/>
+      <w:pPr>
+        <w:ind w:left="1800" w:hanging="360"/>
+      </w:pPr>
+      <w:rPr>
+        <w:rFonts w:ascii="Wingdings" w:hAnsi="Wingdings" w:hint="default"/>
+      </w:rPr>
+    </w:lvl>
+    <w:lvl w:ilvl="3" w:tplc="04090001" w:tentative="1">
+      <w:start w:val="1"/>
+      <w:numFmt w:val="bullet"/>
+      <w:lvlText w:val=""/>
+      <w:lvlJc w:val="left"/>
+      <w:pPr>
+        <w:ind w:left="2520" w:hanging="360"/>
+      </w:pPr>
+      <w:rPr>
+        <w:rFonts w:ascii="Symbol" w:hAnsi="Symbol" w:hint="default"/>
+      </w:rPr>
+    </w:lvl>
+    <w:lvl w:ilvl="4" w:tplc="04090003" w:tentative="1">
+      <w:start w:val="1"/>
+      <w:numFmt w:val="bullet"/>
+      <w:lvlText w:val="o"/>
+      <w:lvlJc w:val="left"/>
+      <w:pPr>
+        <w:ind w:left="3240" w:hanging="360"/>
+      </w:pPr>
+      <w:rPr>
+        <w:rFonts w:ascii="Courier New" w:hAnsi="Courier New" w:cs="Courier New" w:hint="default"/>
+      </w:rPr>
+    </w:lvl>
+    <w:lvl w:ilvl="5" w:tplc="04090005" w:tentative="1">
+      <w:start w:val="1"/>
+      <w:numFmt w:val="bullet"/>
+      <w:lvlText w:val=""/>
+      <w:lvlJc w:val="left"/>
+      <w:pPr>
+        <w:ind w:left="3960" w:hanging="360"/>
+      </w:pPr>
+      <w:rPr>
+        <w:rFonts w:ascii="Wingdings" w:hAnsi="Wingdings" w:hint="default"/>
+      </w:rPr>
+    </w:lvl>
+    <w:lvl w:ilvl="6" w:tplc="04090001" w:tentative="1">
+      <w:start w:val="1"/>
+      <w:numFmt w:val="bullet"/>
+      <w:lvlText w:val=""/>
+      <w:lvlJc w:val="left"/>
+      <w:pPr>
+        <w:ind w:left="4680" w:hanging="360"/>
+      </w:pPr>
+      <w:rPr>
+        <w:rFonts w:ascii="Symbol" w:hAnsi="Symbol" w:hint="default"/>
+      </w:rPr>
+    </w:lvl>
+    <w:lvl w:ilvl="7" w:tplc="04090003" w:tentative="1">
+      <w:start w:val="1"/>
+      <w:numFmt w:val="bullet"/>
+      <w:lvlText w:val="o"/>
+      <w:lvlJc w:val="left"/>
+      <w:pPr>
+        <w:ind w:left="5400" w:hanging="360"/>
+      </w:pPr>
+      <w:rPr>
+        <w:rFonts w:ascii="Courier New" w:hAnsi="Courier New" w:cs="Courier New" w:hint="default"/>
+      </w:rPr>
+    </w:lvl>
+    <w:lvl w:ilvl="8" w:tplc="04090005" w:tentative="1">
+      <w:start w:val="1"/>
+      <w:numFmt w:val="bullet"/>
+      <w:lvlText w:val=""/>
+      <w:lvlJc w:val="left"/>
+      <w:pPr>
+        <w:ind w:left="6120" w:hanging="360"/>
+      </w:pPr>
+      <w:rPr>
+        <w:rFonts w:ascii="Wingdings" w:hAnsi="Wingdings" w:hint="default"/>
+      </w:rPr>
+    </w:lvl>
+  </w:abstractNum>
+  <w:abstractNum w:abstractNumId="14" w15:restartNumberingAfterBreak="0">
     <w:nsid w:val="4A736B90"/>
     <w:multiLevelType w:val="hybridMultilevel"/>
-    <w:tmpl w:val="8DD2318A"/>
+    <w:tmpl w:val="0B4E02E8"/>
     <w:lvl w:ilvl="0" w:tplc="04090001">
       <w:start w:val="1"/>
       <w:numFmt w:val="bullet"/>
@@ -6677,7 +6428,120 @@
       </w:rPr>
     </w:lvl>
   </w:abstractNum>
-  <w:abstractNum w:abstractNumId="14" w15:restartNumberingAfterBreak="0">
+  <w:abstractNum w:abstractNumId="15" w15:restartNumberingAfterBreak="0">
+    <w:nsid w:val="4C9404F6"/>
+    <w:multiLevelType w:val="hybridMultilevel"/>
+    <w:tmpl w:val="064CD146"/>
+    <w:lvl w:ilvl="0" w:tplc="04090001">
+      <w:start w:val="1"/>
+      <w:numFmt w:val="bullet"/>
+      <w:lvlText w:val=""/>
+      <w:lvlJc w:val="left"/>
+      <w:pPr>
+        <w:ind w:left="360" w:hanging="360"/>
+      </w:pPr>
+      <w:rPr>
+        <w:rFonts w:ascii="Symbol" w:hAnsi="Symbol" w:hint="default"/>
+      </w:rPr>
+    </w:lvl>
+    <w:lvl w:ilvl="1" w:tplc="04090003" w:tentative="1">
+      <w:start w:val="1"/>
+      <w:numFmt w:val="bullet"/>
+      <w:lvlText w:val="o"/>
+      <w:lvlJc w:val="left"/>
+      <w:pPr>
+        <w:ind w:left="1080" w:hanging="360"/>
+      </w:pPr>
+      <w:rPr>
+        <w:rFonts w:ascii="Courier New" w:hAnsi="Courier New" w:cs="Courier New" w:hint="default"/>
+      </w:rPr>
+    </w:lvl>
+    <w:lvl w:ilvl="2" w:tplc="04090005" w:tentative="1">
+      <w:start w:val="1"/>
+      <w:numFmt w:val="bullet"/>
+      <w:lvlText w:val=""/>
+      <w:lvlJc w:val="left"/>
+      <w:pPr>
+        <w:ind w:left="1800" w:hanging="360"/>
+      </w:pPr>
+      <w:rPr>
+        <w:rFonts w:ascii="Wingdings" w:hAnsi="Wingdings" w:hint="default"/>
+      </w:rPr>
+    </w:lvl>
+    <w:lvl w:ilvl="3" w:tplc="04090001" w:tentative="1">
+      <w:start w:val="1"/>
+      <w:numFmt w:val="bullet"/>
+      <w:lvlText w:val=""/>
+      <w:lvlJc w:val="left"/>
+      <w:pPr>
+        <w:ind w:left="2520" w:hanging="360"/>
+      </w:pPr>
+      <w:rPr>
+        <w:rFonts w:ascii="Symbol" w:hAnsi="Symbol" w:hint="default"/>
+      </w:rPr>
+    </w:lvl>
+    <w:lvl w:ilvl="4" w:tplc="04090003" w:tentative="1">
+      <w:start w:val="1"/>
+      <w:numFmt w:val="bullet"/>
+      <w:lvlText w:val="o"/>
+      <w:lvlJc w:val="left"/>
+      <w:pPr>
+        <w:ind w:left="3240" w:hanging="360"/>
+      </w:pPr>
+      <w:rPr>
+        <w:rFonts w:ascii="Courier New" w:hAnsi="Courier New" w:cs="Courier New" w:hint="default"/>
+      </w:rPr>
+    </w:lvl>
+    <w:lvl w:ilvl="5" w:tplc="04090005" w:tentative="1">
+      <w:start w:val="1"/>
+      <w:numFmt w:val="bullet"/>
+      <w:lvlText w:val=""/>
+      <w:lvlJc w:val="left"/>
+      <w:pPr>
+        <w:ind w:left="3960" w:hanging="360"/>
+      </w:pPr>
+      <w:rPr>
+        <w:rFonts w:ascii="Wingdings" w:hAnsi="Wingdings" w:hint="default"/>
+      </w:rPr>
+    </w:lvl>
+    <w:lvl w:ilvl="6" w:tplc="04090001" w:tentative="1">
+      <w:start w:val="1"/>
+      <w:numFmt w:val="bullet"/>
+      <w:lvlText w:val=""/>
+      <w:lvlJc w:val="left"/>
+      <w:pPr>
+        <w:ind w:left="4680" w:hanging="360"/>
+      </w:pPr>
+      <w:rPr>
+        <w:rFonts w:ascii="Symbol" w:hAnsi="Symbol" w:hint="default"/>
+      </w:rPr>
+    </w:lvl>
+    <w:lvl w:ilvl="7" w:tplc="04090003" w:tentative="1">
+      <w:start w:val="1"/>
+      <w:numFmt w:val="bullet"/>
+      <w:lvlText w:val="o"/>
+      <w:lvlJc w:val="left"/>
+      <w:pPr>
+        <w:ind w:left="5400" w:hanging="360"/>
+      </w:pPr>
+      <w:rPr>
+        <w:rFonts w:ascii="Courier New" w:hAnsi="Courier New" w:cs="Courier New" w:hint="default"/>
+      </w:rPr>
+    </w:lvl>
+    <w:lvl w:ilvl="8" w:tplc="04090005" w:tentative="1">
+      <w:start w:val="1"/>
+      <w:numFmt w:val="bullet"/>
+      <w:lvlText w:val=""/>
+      <w:lvlJc w:val="left"/>
+      <w:pPr>
+        <w:ind w:left="6120" w:hanging="360"/>
+      </w:pPr>
+      <w:rPr>
+        <w:rFonts w:ascii="Wingdings" w:hAnsi="Wingdings" w:hint="default"/>
+      </w:rPr>
+    </w:lvl>
+  </w:abstractNum>
+  <w:abstractNum w:abstractNumId="16" w15:restartNumberingAfterBreak="0">
     <w:nsid w:val="4DB02905"/>
     <w:multiLevelType w:val="hybridMultilevel"/>
     <w:tmpl w:val="D884EC4A"/>
@@ -6790,7 +6654,7 @@
       </w:rPr>
     </w:lvl>
   </w:abstractNum>
-  <w:abstractNum w:abstractNumId="15" w15:restartNumberingAfterBreak="0">
+  <w:abstractNum w:abstractNumId="17" w15:restartNumberingAfterBreak="0">
     <w:nsid w:val="4EDE512F"/>
     <w:multiLevelType w:val="hybridMultilevel"/>
     <w:tmpl w:val="6D16658A"/>
@@ -6903,7 +6767,7 @@
       </w:rPr>
     </w:lvl>
   </w:abstractNum>
-  <w:abstractNum w:abstractNumId="16" w15:restartNumberingAfterBreak="0">
+  <w:abstractNum w:abstractNumId="18" w15:restartNumberingAfterBreak="0">
     <w:nsid w:val="67DC26C1"/>
     <w:multiLevelType w:val="hybridMultilevel"/>
     <w:tmpl w:val="4A7E2F94"/>
@@ -7016,7 +6880,120 @@
       </w:rPr>
     </w:lvl>
   </w:abstractNum>
-  <w:abstractNum w:abstractNumId="17" w15:restartNumberingAfterBreak="0">
+  <w:abstractNum w:abstractNumId="19" w15:restartNumberingAfterBreak="0">
+    <w:nsid w:val="6F2C44A7"/>
+    <w:multiLevelType w:val="hybridMultilevel"/>
+    <w:tmpl w:val="F5E0271E"/>
+    <w:lvl w:ilvl="0" w:tplc="04090001">
+      <w:start w:val="1"/>
+      <w:numFmt w:val="bullet"/>
+      <w:lvlText w:val=""/>
+      <w:lvlJc w:val="left"/>
+      <w:pPr>
+        <w:ind w:left="720" w:hanging="360"/>
+      </w:pPr>
+      <w:rPr>
+        <w:rFonts w:ascii="Symbol" w:hAnsi="Symbol" w:hint="default"/>
+      </w:rPr>
+    </w:lvl>
+    <w:lvl w:ilvl="1" w:tplc="04090003" w:tentative="1">
+      <w:start w:val="1"/>
+      <w:numFmt w:val="bullet"/>
+      <w:lvlText w:val="o"/>
+      <w:lvlJc w:val="left"/>
+      <w:pPr>
+        <w:ind w:left="1440" w:hanging="360"/>
+      </w:pPr>
+      <w:rPr>
+        <w:rFonts w:ascii="Courier New" w:hAnsi="Courier New" w:cs="Courier New" w:hint="default"/>
+      </w:rPr>
+    </w:lvl>
+    <w:lvl w:ilvl="2" w:tplc="04090005" w:tentative="1">
+      <w:start w:val="1"/>
+      <w:numFmt w:val="bullet"/>
+      <w:lvlText w:val=""/>
+      <w:lvlJc w:val="left"/>
+      <w:pPr>
+        <w:ind w:left="2160" w:hanging="360"/>
+      </w:pPr>
+      <w:rPr>
+        <w:rFonts w:ascii="Wingdings" w:hAnsi="Wingdings" w:hint="default"/>
+      </w:rPr>
+    </w:lvl>
+    <w:lvl w:ilvl="3" w:tplc="04090001" w:tentative="1">
+      <w:start w:val="1"/>
+      <w:numFmt w:val="bullet"/>
+      <w:lvlText w:val=""/>
+      <w:lvlJc w:val="left"/>
+      <w:pPr>
+        <w:ind w:left="2880" w:hanging="360"/>
+      </w:pPr>
+      <w:rPr>
+        <w:rFonts w:ascii="Symbol" w:hAnsi="Symbol" w:hint="default"/>
+      </w:rPr>
+    </w:lvl>
+    <w:lvl w:ilvl="4" w:tplc="04090003" w:tentative="1">
+      <w:start w:val="1"/>
+      <w:numFmt w:val="bullet"/>
+      <w:lvlText w:val="o"/>
+      <w:lvlJc w:val="left"/>
+      <w:pPr>
+        <w:ind w:left="3600" w:hanging="360"/>
+      </w:pPr>
+      <w:rPr>
+        <w:rFonts w:ascii="Courier New" w:hAnsi="Courier New" w:cs="Courier New" w:hint="default"/>
+      </w:rPr>
+    </w:lvl>
+    <w:lvl w:ilvl="5" w:tplc="04090005" w:tentative="1">
+      <w:start w:val="1"/>
+      <w:numFmt w:val="bullet"/>
+      <w:lvlText w:val=""/>
+      <w:lvlJc w:val="left"/>
+      <w:pPr>
+        <w:ind w:left="4320" w:hanging="360"/>
+      </w:pPr>
+      <w:rPr>
+        <w:rFonts w:ascii="Wingdings" w:hAnsi="Wingdings" w:hint="default"/>
+      </w:rPr>
+    </w:lvl>
+    <w:lvl w:ilvl="6" w:tplc="04090001" w:tentative="1">
+      <w:start w:val="1"/>
+      <w:numFmt w:val="bullet"/>
+      <w:lvlText w:val=""/>
+      <w:lvlJc w:val="left"/>
+      <w:pPr>
+        <w:ind w:left="5040" w:hanging="360"/>
+      </w:pPr>
+      <w:rPr>
+        <w:rFonts w:ascii="Symbol" w:hAnsi="Symbol" w:hint="default"/>
+      </w:rPr>
+    </w:lvl>
+    <w:lvl w:ilvl="7" w:tplc="04090003" w:tentative="1">
+      <w:start w:val="1"/>
+      <w:numFmt w:val="bullet"/>
+      <w:lvlText w:val="o"/>
+      <w:lvlJc w:val="left"/>
+      <w:pPr>
+        <w:ind w:left="5760" w:hanging="360"/>
+      </w:pPr>
+      <w:rPr>
+        <w:rFonts w:ascii="Courier New" w:hAnsi="Courier New" w:cs="Courier New" w:hint="default"/>
+      </w:rPr>
+    </w:lvl>
+    <w:lvl w:ilvl="8" w:tplc="04090005" w:tentative="1">
+      <w:start w:val="1"/>
+      <w:numFmt w:val="bullet"/>
+      <w:lvlText w:val=""/>
+      <w:lvlJc w:val="left"/>
+      <w:pPr>
+        <w:ind w:left="6480" w:hanging="360"/>
+      </w:pPr>
+      <w:rPr>
+        <w:rFonts w:ascii="Wingdings" w:hAnsi="Wingdings" w:hint="default"/>
+      </w:rPr>
+    </w:lvl>
+  </w:abstractNum>
+  <w:abstractNum w:abstractNumId="20" w15:restartNumberingAfterBreak="0">
     <w:nsid w:val="74DD0809"/>
     <w:multiLevelType w:val="hybridMultilevel"/>
     <w:tmpl w:val="2E828E4E"/>
@@ -7129,7 +7106,7 @@
       </w:rPr>
     </w:lvl>
   </w:abstractNum>
-  <w:abstractNum w:abstractNumId="18" w15:restartNumberingAfterBreak="0">
+  <w:abstractNum w:abstractNumId="21" w15:restartNumberingAfterBreak="0">
     <w:nsid w:val="761261FB"/>
     <w:multiLevelType w:val="hybridMultilevel"/>
     <w:tmpl w:val="5FD00850"/>
@@ -7273,31 +7250,40 @@
     <w:abstractNumId w:val="8"/>
   </w:num>
   <w:num w:numId="11" w16cid:durableId="2097552140">
-    <w:abstractNumId w:val="13"/>
+    <w:abstractNumId w:val="14"/>
   </w:num>
   <w:num w:numId="12" w16cid:durableId="895746725">
     <w:abstractNumId w:val="9"/>
   </w:num>
   <w:num w:numId="13" w16cid:durableId="1300266238">
-    <w:abstractNumId w:val="16"/>
+    <w:abstractNumId w:val="18"/>
   </w:num>
   <w:num w:numId="14" w16cid:durableId="1924410338">
     <w:abstractNumId w:val="12"/>
   </w:num>
   <w:num w:numId="15" w16cid:durableId="483786753">
-    <w:abstractNumId w:val="15"/>
+    <w:abstractNumId w:val="17"/>
   </w:num>
   <w:num w:numId="16" w16cid:durableId="363098881">
-    <w:abstractNumId w:val="14"/>
+    <w:abstractNumId w:val="16"/>
   </w:num>
   <w:num w:numId="17" w16cid:durableId="1899390331">
-    <w:abstractNumId w:val="17"/>
+    <w:abstractNumId w:val="20"/>
   </w:num>
   <w:num w:numId="18" w16cid:durableId="908148656">
-    <w:abstractNumId w:val="18"/>
+    <w:abstractNumId w:val="21"/>
   </w:num>
   <w:num w:numId="19" w16cid:durableId="666789805">
     <w:abstractNumId w:val="10"/>
+  </w:num>
+  <w:num w:numId="20" w16cid:durableId="835610726">
+    <w:abstractNumId w:val="15"/>
+  </w:num>
+  <w:num w:numId="21" w16cid:durableId="347877174">
+    <w:abstractNumId w:val="19"/>
+  </w:num>
+  <w:num w:numId="22" w16cid:durableId="254217861">
+    <w:abstractNumId w:val="13"/>
   </w:num>
 </w:numbering>
 </file>
@@ -7810,7 +7796,6 @@
   <w:style w:type="character" w:default="1" w:styleId="DefaultParagraphFont">
     <w:name w:val="Default Paragraph Font"/>
     <w:uiPriority w:val="1"/>
-    <w:semiHidden/>
     <w:unhideWhenUsed/>
   </w:style>
   <w:style w:type="table" w:default="1" w:styleId="TableNormal">

</xml_diff>